<commit_message>
Update Rapport && Technologies
</commit_message>
<xml_diff>
--- a/RapportDeStage.docx
+++ b/RapportDeStage.docx
@@ -69,8 +69,19 @@
                                 <w:sz w:val="28"/>
                                 <w:szCs w:val="28"/>
                               </w:rPr>
-                              <w:t>Encadré par:</w:t>
+                              <w:t xml:space="preserve">Encadré </w:t>
                             </w:r>
+                            <w:proofErr w:type="gramStart"/>
+                            <w:r>
+                              <w:rPr>
+                                <w:b/>
+                                <w:bCs/>
+                                <w:sz w:val="28"/>
+                                <w:szCs w:val="28"/>
+                              </w:rPr>
+                              <w:t>par:</w:t>
+                            </w:r>
+                            <w:proofErr w:type="gramEnd"/>
                           </w:p>
                           <w:p>
                             <w:pPr>
@@ -113,6 +124,14 @@
                                 <w:szCs w:val="28"/>
                               </w:rPr>
                               <w:t>BENDRISS</w:t>
+                            </w:r>
+                            <w:r>
+                              <w:rPr>
+                                <w:color w:val="5F0979"/>
+                                <w:sz w:val="28"/>
+                                <w:szCs w:val="28"/>
+                              </w:rPr>
+                              <w:t xml:space="preserve"> </w:t>
                             </w:r>
                             <w:r>
                               <w:rPr>
@@ -230,8 +249,19 @@
                           <w:sz w:val="28"/>
                           <w:szCs w:val="28"/>
                         </w:rPr>
-                        <w:t>Encadré par:</w:t>
+                        <w:t xml:space="preserve">Encadré </w:t>
                       </w:r>
+                      <w:proofErr w:type="gramStart"/>
+                      <w:r>
+                        <w:rPr>
+                          <w:b/>
+                          <w:bCs/>
+                          <w:sz w:val="28"/>
+                          <w:szCs w:val="28"/>
+                        </w:rPr>
+                        <w:t>par:</w:t>
+                      </w:r>
+                      <w:proofErr w:type="gramEnd"/>
                     </w:p>
                     <w:p>
                       <w:pPr>
@@ -274,6 +304,14 @@
                           <w:szCs w:val="28"/>
                         </w:rPr>
                         <w:t>BENDRISS</w:t>
+                      </w:r>
+                      <w:r>
+                        <w:rPr>
+                          <w:color w:val="5F0979"/>
+                          <w:sz w:val="28"/>
+                          <w:szCs w:val="28"/>
+                        </w:rPr>
+                        <w:t xml:space="preserve"> </w:t>
                       </w:r>
                       <w:r>
                         <w:rPr>
@@ -492,6 +530,7 @@
                               </w:rPr>
                               <w:tab/>
                             </w:r>
+                            <w:proofErr w:type="spellStart"/>
                             <w:r>
                               <w:rPr>
                                 <w:b/>
@@ -500,8 +539,31 @@
                                 <w:sz w:val="28"/>
                                 <w:szCs w:val="28"/>
                               </w:rPr>
-                              <w:t>Reaslisé par:</w:t>
+                              <w:t>Reaslisé</w:t>
                             </w:r>
+                            <w:proofErr w:type="spellEnd"/>
+                            <w:r>
+                              <w:rPr>
+                                <w:b/>
+                                <w:bCs/>
+                                <w:color w:val="FFFFFF" w:themeColor="background1"/>
+                                <w:sz w:val="28"/>
+                                <w:szCs w:val="28"/>
+                              </w:rPr>
+                              <w:t xml:space="preserve"> </w:t>
+                            </w:r>
+                            <w:proofErr w:type="gramStart"/>
+                            <w:r>
+                              <w:rPr>
+                                <w:b/>
+                                <w:bCs/>
+                                <w:color w:val="FFFFFF" w:themeColor="background1"/>
+                                <w:sz w:val="28"/>
+                                <w:szCs w:val="28"/>
+                              </w:rPr>
+                              <w:t>par:</w:t>
+                            </w:r>
+                            <w:proofErr w:type="gramEnd"/>
                           </w:p>
                           <w:p>
                             <w:pPr>
@@ -592,6 +654,7 @@
                         </w:rPr>
                         <w:tab/>
                       </w:r>
+                      <w:proofErr w:type="spellStart"/>
                       <w:r>
                         <w:rPr>
                           <w:b/>
@@ -600,8 +663,31 @@
                           <w:sz w:val="28"/>
                           <w:szCs w:val="28"/>
                         </w:rPr>
-                        <w:t>Reaslisé par:</w:t>
+                        <w:t>Reaslisé</w:t>
                       </w:r>
+                      <w:proofErr w:type="spellEnd"/>
+                      <w:r>
+                        <w:rPr>
+                          <w:b/>
+                          <w:bCs/>
+                          <w:color w:val="FFFFFF" w:themeColor="background1"/>
+                          <w:sz w:val="28"/>
+                          <w:szCs w:val="28"/>
+                        </w:rPr>
+                        <w:t xml:space="preserve"> </w:t>
+                      </w:r>
+                      <w:proofErr w:type="gramStart"/>
+                      <w:r>
+                        <w:rPr>
+                          <w:b/>
+                          <w:bCs/>
+                          <w:color w:val="FFFFFF" w:themeColor="background1"/>
+                          <w:sz w:val="28"/>
+                          <w:szCs w:val="28"/>
+                        </w:rPr>
+                        <w:t>par:</w:t>
+                      </w:r>
+                      <w:proofErr w:type="gramEnd"/>
                     </w:p>
                     <w:p>
                       <w:pPr>
@@ -896,23 +982,6 @@
       <w:pPr>
         <w:rPr>
           <w:noProof/>
-          <w:sz w:val="52"/>
-          <w:szCs w:val="52"/>
-        </w:rPr>
-      </w:pPr>
-      <w:r>
-        <w:rPr>
-          <w:noProof/>
-          <w:sz w:val="52"/>
-          <w:szCs w:val="52"/>
-        </w:rPr>
-        <w:t>Sommaire</w:t>
-      </w:r>
-    </w:p>
-    <w:p>
-      <w:pPr>
-        <w:rPr>
-          <w:noProof/>
         </w:rPr>
       </w:pPr>
     </w:p>
@@ -946,65 +1015,350 @@
         </w:rPr>
         <w:fldChar w:fldCharType="separate"/>
       </w:r>
-      <w:hyperlink w:anchor="_Toc136441646" w:history="1">
-        <w:r>
-          <w:rPr>
-            <w:rStyle w:val="Hyperlink"/>
-            <w:noProof/>
-            <w:shd w:val="clear" w:color="auto" w:fill="FFFFFF"/>
-          </w:rPr>
-          <w:t>REMERCIEMENTS</w:t>
-        </w:r>
-        <w:r>
-          <w:rPr>
-            <w:noProof/>
-            <w:webHidden/>
-          </w:rPr>
-          <w:tab/>
-        </w:r>
-        <w:r>
-          <w:rPr>
-            <w:noProof/>
-            <w:webHidden/>
-          </w:rPr>
-          <w:fldChar w:fldCharType="begin"/>
-        </w:r>
-        <w:r>
-          <w:rPr>
-            <w:noProof/>
-            <w:webHidden/>
-          </w:rPr>
-          <w:instrText xml:space="preserve"> PAGEREF _Toc136441646 \h </w:instrText>
-        </w:r>
-        <w:r>
-          <w:rPr>
-            <w:noProof/>
-            <w:webHidden/>
-          </w:rPr>
-        </w:r>
-        <w:r>
-          <w:rPr>
-            <w:noProof/>
-            <w:webHidden/>
-          </w:rPr>
-          <w:fldChar w:fldCharType="separate"/>
-        </w:r>
-        <w:r>
-          <w:rPr>
-            <w:noProof/>
-            <w:webHidden/>
-          </w:rPr>
-          <w:t>3</w:t>
-        </w:r>
-        <w:r>
-          <w:rPr>
-            <w:noProof/>
-            <w:webHidden/>
-          </w:rPr>
-          <w:fldChar w:fldCharType="end"/>
-        </w:r>
-      </w:hyperlink>
-    </w:p>
+    </w:p>
+    <w:sdt>
+      <w:sdtPr>
+        <w:id w:val="-1604260245"/>
+        <w:docPartObj>
+          <w:docPartGallery w:val="Table of Contents"/>
+          <w:docPartUnique/>
+        </w:docPartObj>
+      </w:sdtPr>
+      <w:sdtEndPr>
+        <w:rPr>
+          <w:rFonts w:asciiTheme="minorHAnsi" w:eastAsiaTheme="minorHAnsi" w:hAnsiTheme="minorHAnsi" w:cstheme="minorBidi"/>
+          <w:b/>
+          <w:bCs/>
+          <w:noProof/>
+          <w:color w:val="auto"/>
+          <w:kern w:val="2"/>
+          <w:sz w:val="22"/>
+          <w:szCs w:val="22"/>
+          <w:lang w:val="fr-FR"/>
+          <w14:ligatures w14:val="standardContextual"/>
+        </w:rPr>
+      </w:sdtEndPr>
+      <w:sdtContent>
+        <w:p>
+          <w:pPr>
+            <w:pStyle w:val="TOCHeading"/>
+            <w:rPr>
+              <w:b/>
+              <w:bCs/>
+              <w:color w:val="000000" w:themeColor="text1"/>
+            </w:rPr>
+          </w:pPr>
+          <w:r>
+            <w:rPr>
+              <w:b/>
+              <w:bCs/>
+              <w:color w:val="000000" w:themeColor="text1"/>
+            </w:rPr>
+            <w:t>Sommaire</w:t>
+          </w:r>
+        </w:p>
+        <w:p>
+          <w:pPr>
+            <w:pStyle w:val="TOC1"/>
+            <w:tabs>
+              <w:tab w:val="right" w:leader="dot" w:pos="9062"/>
+            </w:tabs>
+            <w:rPr>
+              <w:rFonts w:eastAsiaTheme="minorEastAsia"/>
+              <w:noProof/>
+              <w:lang w:eastAsia="fr-FR"/>
+            </w:rPr>
+          </w:pPr>
+          <w:r>
+            <w:fldChar w:fldCharType="begin"/>
+          </w:r>
+          <w:r>
+            <w:instrText xml:space="preserve"> TOC \o "1-3" \h \z \u </w:instrText>
+          </w:r>
+          <w:r>
+            <w:fldChar w:fldCharType="separate"/>
+          </w:r>
+          <w:hyperlink w:anchor="_Toc136641341" w:history="1">
+            <w:r>
+              <w:rPr>
+                <w:rStyle w:val="Hyperlink"/>
+                <w:noProof/>
+                <w:shd w:val="clear" w:color="auto" w:fill="FFFFFF"/>
+              </w:rPr>
+              <w:t>REMERCIEMENTS</w:t>
+            </w:r>
+            <w:r>
+              <w:rPr>
+                <w:noProof/>
+                <w:webHidden/>
+              </w:rPr>
+              <w:tab/>
+            </w:r>
+            <w:r>
+              <w:rPr>
+                <w:noProof/>
+                <w:webHidden/>
+              </w:rPr>
+              <w:fldChar w:fldCharType="begin"/>
+            </w:r>
+            <w:r>
+              <w:rPr>
+                <w:noProof/>
+                <w:webHidden/>
+              </w:rPr>
+              <w:instrText xml:space="preserve"> PAGEREF _Toc136641341 \h </w:instrText>
+            </w:r>
+            <w:r>
+              <w:rPr>
+                <w:noProof/>
+                <w:webHidden/>
+              </w:rPr>
+            </w:r>
+            <w:r>
+              <w:rPr>
+                <w:noProof/>
+                <w:webHidden/>
+              </w:rPr>
+              <w:fldChar w:fldCharType="separate"/>
+            </w:r>
+            <w:r>
+              <w:rPr>
+                <w:noProof/>
+                <w:webHidden/>
+              </w:rPr>
+              <w:t>3</w:t>
+            </w:r>
+            <w:r>
+              <w:rPr>
+                <w:noProof/>
+                <w:webHidden/>
+              </w:rPr>
+              <w:fldChar w:fldCharType="end"/>
+            </w:r>
+          </w:hyperlink>
+        </w:p>
+        <w:p>
+          <w:pPr>
+            <w:pStyle w:val="TOC1"/>
+            <w:tabs>
+              <w:tab w:val="right" w:leader="dot" w:pos="9062"/>
+            </w:tabs>
+            <w:rPr>
+              <w:rFonts w:eastAsiaTheme="minorEastAsia"/>
+              <w:noProof/>
+              <w:lang w:eastAsia="fr-FR"/>
+            </w:rPr>
+          </w:pPr>
+          <w:hyperlink w:anchor="_Toc136641342" w:history="1">
+            <w:r>
+              <w:rPr>
+                <w:rStyle w:val="Hyperlink"/>
+                <w:noProof/>
+              </w:rPr>
+              <w:t>INTRODUCTION</w:t>
+            </w:r>
+            <w:r>
+              <w:rPr>
+                <w:noProof/>
+                <w:webHidden/>
+              </w:rPr>
+              <w:tab/>
+            </w:r>
+            <w:r>
+              <w:rPr>
+                <w:noProof/>
+                <w:webHidden/>
+              </w:rPr>
+              <w:fldChar w:fldCharType="begin"/>
+            </w:r>
+            <w:r>
+              <w:rPr>
+                <w:noProof/>
+                <w:webHidden/>
+              </w:rPr>
+              <w:instrText xml:space="preserve"> PAGEREF _Toc136641342 \h </w:instrText>
+            </w:r>
+            <w:r>
+              <w:rPr>
+                <w:noProof/>
+                <w:webHidden/>
+              </w:rPr>
+            </w:r>
+            <w:r>
+              <w:rPr>
+                <w:noProof/>
+                <w:webHidden/>
+              </w:rPr>
+              <w:fldChar w:fldCharType="separate"/>
+            </w:r>
+            <w:r>
+              <w:rPr>
+                <w:noProof/>
+                <w:webHidden/>
+              </w:rPr>
+              <w:t>4</w:t>
+            </w:r>
+            <w:r>
+              <w:rPr>
+                <w:noProof/>
+                <w:webHidden/>
+              </w:rPr>
+              <w:fldChar w:fldCharType="end"/>
+            </w:r>
+          </w:hyperlink>
+        </w:p>
+        <w:p>
+          <w:pPr>
+            <w:pStyle w:val="TOC1"/>
+            <w:tabs>
+              <w:tab w:val="right" w:leader="dot" w:pos="9062"/>
+            </w:tabs>
+            <w:rPr>
+              <w:rFonts w:eastAsiaTheme="minorEastAsia"/>
+              <w:noProof/>
+              <w:lang w:eastAsia="fr-FR"/>
+            </w:rPr>
+          </w:pPr>
+          <w:hyperlink w:anchor="_Toc136641343" w:history="1">
+            <w:r>
+              <w:rPr>
+                <w:rStyle w:val="Hyperlink"/>
+                <w:noProof/>
+              </w:rPr>
+              <w:t>L'ENTREPRISE</w:t>
+            </w:r>
+            <w:r>
+              <w:rPr>
+                <w:noProof/>
+                <w:webHidden/>
+              </w:rPr>
+              <w:tab/>
+            </w:r>
+            <w:r>
+              <w:rPr>
+                <w:noProof/>
+                <w:webHidden/>
+              </w:rPr>
+              <w:fldChar w:fldCharType="begin"/>
+            </w:r>
+            <w:r>
+              <w:rPr>
+                <w:noProof/>
+                <w:webHidden/>
+              </w:rPr>
+              <w:instrText xml:space="preserve"> PAGEREF _Toc136641343 \h </w:instrText>
+            </w:r>
+            <w:r>
+              <w:rPr>
+                <w:noProof/>
+                <w:webHidden/>
+              </w:rPr>
+            </w:r>
+            <w:r>
+              <w:rPr>
+                <w:noProof/>
+                <w:webHidden/>
+              </w:rPr>
+              <w:fldChar w:fldCharType="separate"/>
+            </w:r>
+            <w:r>
+              <w:rPr>
+                <w:noProof/>
+                <w:webHidden/>
+              </w:rPr>
+              <w:t>5</w:t>
+            </w:r>
+            <w:r>
+              <w:rPr>
+                <w:noProof/>
+                <w:webHidden/>
+              </w:rPr>
+              <w:fldChar w:fldCharType="end"/>
+            </w:r>
+          </w:hyperlink>
+        </w:p>
+        <w:p>
+          <w:pPr>
+            <w:pStyle w:val="TOC1"/>
+            <w:tabs>
+              <w:tab w:val="right" w:leader="dot" w:pos="9062"/>
+            </w:tabs>
+            <w:rPr>
+              <w:rFonts w:eastAsiaTheme="minorEastAsia"/>
+              <w:noProof/>
+              <w:lang w:eastAsia="fr-FR"/>
+            </w:rPr>
+          </w:pPr>
+          <w:hyperlink w:anchor="_Toc136641344" w:history="1">
+            <w:r>
+              <w:rPr>
+                <w:rStyle w:val="Hyperlink"/>
+                <w:noProof/>
+              </w:rPr>
+              <w:t>TECHNOLOGIES</w:t>
+            </w:r>
+            <w:r>
+              <w:rPr>
+                <w:noProof/>
+                <w:webHidden/>
+              </w:rPr>
+              <w:tab/>
+            </w:r>
+            <w:r>
+              <w:rPr>
+                <w:noProof/>
+                <w:webHidden/>
+              </w:rPr>
+              <w:fldChar w:fldCharType="begin"/>
+            </w:r>
+            <w:r>
+              <w:rPr>
+                <w:noProof/>
+                <w:webHidden/>
+              </w:rPr>
+              <w:instrText xml:space="preserve"> PAGEREF _Toc136641344 \h </w:instrText>
+            </w:r>
+            <w:r>
+              <w:rPr>
+                <w:noProof/>
+                <w:webHidden/>
+              </w:rPr>
+            </w:r>
+            <w:r>
+              <w:rPr>
+                <w:noProof/>
+                <w:webHidden/>
+              </w:rPr>
+              <w:fldChar w:fldCharType="separate"/>
+            </w:r>
+            <w:r>
+              <w:rPr>
+                <w:noProof/>
+                <w:webHidden/>
+              </w:rPr>
+              <w:t>6</w:t>
+            </w:r>
+            <w:r>
+              <w:rPr>
+                <w:noProof/>
+                <w:webHidden/>
+              </w:rPr>
+              <w:fldChar w:fldCharType="end"/>
+            </w:r>
+          </w:hyperlink>
+        </w:p>
+        <w:p>
+          <w:r>
+            <w:rPr>
+              <w:b/>
+              <w:bCs/>
+              <w:noProof/>
+            </w:rPr>
+            <w:fldChar w:fldCharType="end"/>
+          </w:r>
+        </w:p>
+      </w:sdtContent>
+    </w:sdt>
     <w:p>
       <w:pPr>
         <w:pStyle w:val="TOC1"/>
@@ -1017,133 +1371,6 @@
           <w:lang w:eastAsia="fr-FR"/>
         </w:rPr>
       </w:pPr>
-      <w:hyperlink w:anchor="_Toc136441647" w:history="1">
-        <w:r>
-          <w:rPr>
-            <w:rStyle w:val="Hyperlink"/>
-            <w:noProof/>
-          </w:rPr>
-          <w:t>INTRODUCTION</w:t>
-        </w:r>
-        <w:r>
-          <w:rPr>
-            <w:noProof/>
-            <w:webHidden/>
-          </w:rPr>
-          <w:tab/>
-        </w:r>
-        <w:r>
-          <w:rPr>
-            <w:noProof/>
-            <w:webHidden/>
-          </w:rPr>
-          <w:fldChar w:fldCharType="begin"/>
-        </w:r>
-        <w:r>
-          <w:rPr>
-            <w:noProof/>
-            <w:webHidden/>
-          </w:rPr>
-          <w:instrText xml:space="preserve"> PAGEREF _Toc136441647 \h </w:instrText>
-        </w:r>
-        <w:r>
-          <w:rPr>
-            <w:noProof/>
-            <w:webHidden/>
-          </w:rPr>
-        </w:r>
-        <w:r>
-          <w:rPr>
-            <w:noProof/>
-            <w:webHidden/>
-          </w:rPr>
-          <w:fldChar w:fldCharType="separate"/>
-        </w:r>
-        <w:r>
-          <w:rPr>
-            <w:noProof/>
-            <w:webHidden/>
-          </w:rPr>
-          <w:t>4</w:t>
-        </w:r>
-        <w:r>
-          <w:rPr>
-            <w:noProof/>
-            <w:webHidden/>
-          </w:rPr>
-          <w:fldChar w:fldCharType="end"/>
-        </w:r>
-      </w:hyperlink>
-    </w:p>
-    <w:p>
-      <w:pPr>
-        <w:pStyle w:val="TOC1"/>
-        <w:tabs>
-          <w:tab w:val="right" w:leader="dot" w:pos="9062"/>
-        </w:tabs>
-        <w:rPr>
-          <w:rFonts w:eastAsiaTheme="minorEastAsia"/>
-          <w:noProof/>
-          <w:lang w:eastAsia="fr-FR"/>
-        </w:rPr>
-      </w:pPr>
-      <w:hyperlink w:anchor="_Toc136441648" w:history="1">
-        <w:r>
-          <w:rPr>
-            <w:rStyle w:val="Hyperlink"/>
-            <w:noProof/>
-          </w:rPr>
-          <w:t>L'ENTREPRISE</w:t>
-        </w:r>
-        <w:r>
-          <w:rPr>
-            <w:noProof/>
-            <w:webHidden/>
-          </w:rPr>
-          <w:tab/>
-        </w:r>
-        <w:r>
-          <w:rPr>
-            <w:noProof/>
-            <w:webHidden/>
-          </w:rPr>
-          <w:fldChar w:fldCharType="begin"/>
-        </w:r>
-        <w:r>
-          <w:rPr>
-            <w:noProof/>
-            <w:webHidden/>
-          </w:rPr>
-          <w:instrText xml:space="preserve"> PAGEREF _Toc136441648 \h </w:instrText>
-        </w:r>
-        <w:r>
-          <w:rPr>
-            <w:noProof/>
-            <w:webHidden/>
-          </w:rPr>
-        </w:r>
-        <w:r>
-          <w:rPr>
-            <w:noProof/>
-            <w:webHidden/>
-          </w:rPr>
-          <w:fldChar w:fldCharType="separate"/>
-        </w:r>
-        <w:r>
-          <w:rPr>
-            <w:noProof/>
-            <w:webHidden/>
-          </w:rPr>
-          <w:t>5</w:t>
-        </w:r>
-        <w:r>
-          <w:rPr>
-            <w:noProof/>
-            <w:webHidden/>
-          </w:rPr>
-          <w:fldChar w:fldCharType="end"/>
-        </w:r>
-      </w:hyperlink>
     </w:p>
     <w:p>
       <w:pPr>
@@ -1157,34 +1384,6 @@
         </w:rPr>
         <w:fldChar w:fldCharType="end"/>
       </w:r>
-    </w:p>
-    <w:p>
-      <w:pPr>
-        <w:rPr>
-          <w:noProof/>
-        </w:rPr>
-      </w:pPr>
-    </w:p>
-    <w:p>
-      <w:pPr>
-        <w:rPr>
-          <w:noProof/>
-        </w:rPr>
-      </w:pPr>
-    </w:p>
-    <w:p>
-      <w:pPr>
-        <w:rPr>
-          <w:noProof/>
-        </w:rPr>
-      </w:pPr>
-    </w:p>
-    <w:p>
-      <w:pPr>
-        <w:rPr>
-          <w:noProof/>
-        </w:rPr>
-      </w:pPr>
     </w:p>
     <w:p>
       <w:pPr>
@@ -1440,6 +1639,8 @@
         </w:rPr>
       </w:pPr>
       <w:bookmarkStart w:id="0" w:name="_Toc136441646"/>
+      <w:bookmarkStart w:id="1" w:name="_Toc136641309"/>
+      <w:bookmarkStart w:id="2" w:name="_Toc136641341"/>
       <w:r>
         <w:rPr>
           <w:shd w:val="clear" w:color="auto" w:fill="FFFFFF"/>
@@ -1447,20 +1648,8 @@
         <w:t>REMERCIEMENTS</w:t>
       </w:r>
       <w:bookmarkEnd w:id="0"/>
-    </w:p>
-    <w:p>
-      <w:pPr>
-        <w:rPr>
-          <w:noProof/>
-        </w:rPr>
-      </w:pPr>
-    </w:p>
-    <w:p>
-      <w:pPr>
-        <w:rPr>
-          <w:noProof/>
-        </w:rPr>
-      </w:pPr>
+      <w:bookmarkEnd w:id="1"/>
+      <w:bookmarkEnd w:id="2"/>
     </w:p>
     <w:p>
       <w:pPr>
@@ -1469,18 +1658,25 @@
           <w:noProof/>
         </w:rPr>
       </w:pPr>
+    </w:p>
+    <w:p>
+      <w:pPr>
+        <w:rPr>
+          <w:noProof/>
+        </w:rPr>
+      </w:pPr>
       <w:r>
         <w:rPr>
           <w:noProof/>
         </w:rPr>
         <w:drawing>
-          <wp:anchor distT="0" distB="0" distL="114300" distR="114300" simplePos="0" relativeHeight="251667456" behindDoc="0" locked="0" layoutInCell="1" allowOverlap="1" wp14:anchorId="60E1A3DE" wp14:editId="15B2E59A">
+          <wp:anchor distT="0" distB="0" distL="114300" distR="114300" simplePos="0" relativeHeight="251667456" behindDoc="0" locked="0" layoutInCell="1" allowOverlap="1" wp14:anchorId="60E1A3DE" wp14:editId="117A080E">
             <wp:simplePos x="0" y="0"/>
             <wp:positionH relativeFrom="margin">
-              <wp:posOffset>-348779</wp:posOffset>
+              <wp:posOffset>-336624</wp:posOffset>
             </wp:positionH>
             <wp:positionV relativeFrom="margin">
-              <wp:posOffset>1856105</wp:posOffset>
+              <wp:posOffset>1411605</wp:posOffset>
             </wp:positionV>
             <wp:extent cx="1133690" cy="90909"/>
             <wp:effectExtent l="0" t="0" r="0" b="4445"/>
@@ -1533,8 +1729,11 @@
     </w:p>
     <w:p>
       <w:pPr>
-        <w:rPr>
-          <w:noProof/>
+        <w:ind w:right="2976"/>
+        <w:rPr>
+          <w:noProof/>
+          <w:sz w:val="20"/>
+          <w:szCs w:val="20"/>
         </w:rPr>
       </w:pPr>
     </w:p>
@@ -1543,100 +1742,57 @@
         <w:ind w:left="-567" w:right="2976"/>
         <w:rPr>
           <w:noProof/>
+          <w:sz w:val="20"/>
+          <w:szCs w:val="20"/>
+        </w:rPr>
+      </w:pPr>
+    </w:p>
+    <w:p>
+      <w:pPr>
+        <w:ind w:left="-567" w:right="2976"/>
+        <w:rPr>
+          <w:noProof/>
+          <w:sz w:val="32"/>
+          <w:szCs w:val="32"/>
         </w:rPr>
       </w:pPr>
       <w:r>
         <w:rPr>
           <w:noProof/>
-        </w:rPr>
-        <w:t>Selon Wikipédia, un rapport annuel est un rapport complet sur les activités de l'année précédente d’une entreprise. Les rapports annuels sont destinés à fournir aux actionnaires et aux autres personnes intéressées des informations sur les activités et les résultats financiers de la société. Ils peuvent être considérés comme une documentation parallèle :</w:t>
+          <w:sz w:val="32"/>
+          <w:szCs w:val="32"/>
+        </w:rPr>
+        <w:t>Selon Wikipédia, un rapport annuel est un rapport complet sur les activités de l'année précédente d’une entreprise. Les rapports annuels sont destinés à fournir aux actionnaires et aux autres personnes intéressées des informations sur les activités et les résultats financiers de la société. Ils peuvent être considérés comme une documentation</w:t>
       </w:r>
-    </w:p>
-    <w:p>
-      <w:pPr>
-        <w:ind w:left="-567"/>
-        <w:rPr>
-          <w:noProof/>
-        </w:rPr>
-      </w:pPr>
-    </w:p>
-    <w:p>
-      <w:pPr>
-        <w:ind w:left="708"/>
-        <w:rPr>
-          <w:noProof/>
-        </w:rPr>
-      </w:pPr>
       <w:r>
         <w:rPr>
           <w:noProof/>
-        </w:rPr>
-        <w:t>Jérôme Leblanc</w:t>
+          <w:sz w:val="32"/>
+          <w:szCs w:val="32"/>
+        </w:rPr>
+        <w:t>.</w:t>
       </w:r>
     </w:p>
     <w:p>
       <w:pPr>
-        <w:ind w:left="708"/>
-        <w:rPr>
-          <w:noProof/>
-        </w:rPr>
-      </w:pPr>
-      <w:r>
-        <w:rPr>
-          <w:noProof/>
-        </w:rPr>
-        <w:t>Julien Duval</w:t>
-      </w:r>
-    </w:p>
-    <w:p>
-      <w:pPr>
-        <w:ind w:left="708"/>
-        <w:rPr>
-          <w:noProof/>
-        </w:rPr>
-      </w:pPr>
-      <w:r>
-        <w:rPr>
-          <w:noProof/>
-        </w:rPr>
-        <w:t>Maryse Laplace</w:t>
-      </w:r>
-    </w:p>
-    <w:p>
-      <w:pPr>
-        <w:ind w:left="708"/>
-        <w:rPr>
-          <w:noProof/>
-        </w:rPr>
-      </w:pPr>
-      <w:r>
-        <w:rPr>
-          <w:noProof/>
-        </w:rPr>
-        <w:t>Robert de Bray</w:t>
-      </w:r>
-    </w:p>
-    <w:p>
-      <w:pPr>
-        <w:ind w:left="-567"/>
-        <w:rPr>
-          <w:noProof/>
-        </w:rPr>
-      </w:pPr>
-    </w:p>
-    <w:p>
-      <w:pPr>
-        <w:ind w:left="-567"/>
-        <w:rPr>
-          <w:noProof/>
-        </w:rPr>
-      </w:pPr>
-      <w:r>
-        <w:rPr>
-          <w:noProof/>
-        </w:rPr>
-        <w:t>Et toute l'équipe.</w:t>
-      </w:r>
+        <w:rPr>
+          <w:noProof/>
+        </w:rPr>
+      </w:pPr>
+    </w:p>
+    <w:p>
+      <w:pPr>
+        <w:rPr>
+          <w:noProof/>
+        </w:rPr>
+      </w:pPr>
+    </w:p>
+    <w:p>
+      <w:pPr>
+        <w:rPr>
+          <w:noProof/>
+        </w:rPr>
+      </w:pPr>
     </w:p>
     <w:p>
       <w:pPr>
@@ -1840,14 +1996,32 @@
           <w:noProof/>
         </w:rPr>
       </w:pPr>
-      <w:bookmarkStart w:id="1" w:name="_Toc136441647"/>
+      <w:bookmarkStart w:id="3" w:name="_Toc136441647"/>
+      <w:bookmarkStart w:id="4" w:name="_Toc136641310"/>
+      <w:bookmarkStart w:id="5" w:name="_Toc136641342"/>
       <w:r>
         <w:rPr>
           <w:noProof/>
         </w:rPr>
         <w:t>INTRODUCTION</w:t>
       </w:r>
-      <w:bookmarkEnd w:id="1"/>
+      <w:bookmarkEnd w:id="3"/>
+      <w:bookmarkEnd w:id="4"/>
+      <w:bookmarkEnd w:id="5"/>
+    </w:p>
+    <w:p>
+      <w:pPr>
+        <w:rPr>
+          <w:noProof/>
+        </w:rPr>
+      </w:pPr>
+    </w:p>
+    <w:p>
+      <w:pPr>
+        <w:rPr>
+          <w:noProof/>
+        </w:rPr>
+      </w:pPr>
     </w:p>
     <w:p>
       <w:pPr>
@@ -1867,7 +2041,7 @@
           <w:noProof/>
         </w:rPr>
         <w:drawing>
-          <wp:anchor distT="0" distB="0" distL="114300" distR="114300" simplePos="0" relativeHeight="251671552" behindDoc="0" locked="0" layoutInCell="1" allowOverlap="1" wp14:anchorId="012FD0DB" wp14:editId="1E41FDC3">
+          <wp:anchor distT="0" distB="0" distL="114300" distR="114300" simplePos="0" relativeHeight="251671552" behindDoc="0" locked="0" layoutInCell="1" allowOverlap="1" wp14:anchorId="012FD0DB" wp14:editId="2660E86B">
             <wp:simplePos x="0" y="0"/>
             <wp:positionH relativeFrom="margin">
               <wp:posOffset>-347345</wp:posOffset>
@@ -1919,45 +2093,21 @@
     </w:p>
     <w:p>
       <w:pPr>
-        <w:rPr>
-          <w:noProof/>
-        </w:rPr>
-      </w:pPr>
-    </w:p>
-    <w:p>
-      <w:pPr>
-        <w:rPr>
-          <w:noProof/>
-        </w:rPr>
-      </w:pPr>
-    </w:p>
-    <w:p>
-      <w:pPr>
-        <w:rPr>
-          <w:noProof/>
-        </w:rPr>
-      </w:pPr>
-    </w:p>
-    <w:p>
-      <w:pPr>
         <w:ind w:left="-567" w:right="2976"/>
         <w:rPr>
           <w:noProof/>
+          <w:sz w:val="32"/>
+          <w:szCs w:val="32"/>
         </w:rPr>
       </w:pPr>
       <w:r>
         <w:rPr>
           <w:noProof/>
-        </w:rPr>
-        <w:t>Selon Wikipédia, un rapport annuel est un rapport complet sur les activités de l'année précédente d’une entreprise. Les rapports annuels sont destinés à fournir aux actionnaires et aux autres personnes intéressées des informations sur les activités et les résultats financiers de la société. Ils peuvent être considérés comme une documentation parallèle.</w:t>
+          <w:sz w:val="32"/>
+          <w:szCs w:val="32"/>
+        </w:rPr>
+        <w:t>Aujourd'hui, incha Allah, Youssef et moi allons donner à vous le processus de ce stage et les valeurs qui ajoutent à nous, ainsi que tout ce qui concerne les étapes de développement et les problèmes qui sont déclenchés au cours du développement de l'application.</w:t>
       </w:r>
-    </w:p>
-    <w:p>
-      <w:pPr>
-        <w:rPr>
-          <w:noProof/>
-        </w:rPr>
-      </w:pPr>
     </w:p>
     <w:p>
       <w:pPr>
@@ -2120,7 +2270,7 @@
         <mc:AlternateContent>
           <mc:Choice Requires="wps">
             <w:drawing>
-              <wp:anchor distT="0" distB="0" distL="114300" distR="114300" simplePos="0" relativeHeight="251673600" behindDoc="0" locked="0" layoutInCell="1" allowOverlap="1" wp14:anchorId="592B7DDD" wp14:editId="08F5047C">
+              <wp:anchor distT="0" distB="0" distL="114300" distR="114300" simplePos="0" relativeHeight="251673600" behindDoc="0" locked="0" layoutInCell="1" allowOverlap="1" wp14:anchorId="592B7DDD" wp14:editId="76D749F9">
                 <wp:simplePos x="0" y="0"/>
                 <wp:positionH relativeFrom="page">
                   <wp:posOffset>5518298</wp:posOffset>
@@ -2187,7 +2337,7 @@
           </mc:Choice>
           <mc:Fallback>
             <w:pict>
-              <v:rect w14:anchorId="0031BA1C" id="Rectangle 1" o:spid="_x0000_s1026" style="position:absolute;margin-left:434.5pt;margin-top:-47.7pt;width:160.15pt;height:894.15pt;z-index:251673600;visibility:visible;mso-wrap-style:square;mso-height-percent:0;mso-wrap-distance-left:9pt;mso-wrap-distance-top:0;mso-wrap-distance-right:9pt;mso-wrap-distance-bottom:0;mso-position-horizontal:absolute;mso-position-horizontal-relative:page;mso-position-vertical:absolute;mso-position-vertical-relative:text;mso-height-percent:0;mso-height-relative:margin;v-text-anchor:middle" o:gfxdata="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" fillcolor="#5f0979" strokecolor="#5f0979" strokeweight="1pt">
+              <v:rect w14:anchorId="5323BC58" id="Rectangle 1" o:spid="_x0000_s1026" style="position:absolute;margin-left:434.5pt;margin-top:-47.7pt;width:160.15pt;height:894.15pt;z-index:251673600;visibility:visible;mso-wrap-style:square;mso-height-percent:0;mso-wrap-distance-left:9pt;mso-wrap-distance-top:0;mso-wrap-distance-right:9pt;mso-wrap-distance-bottom:0;mso-position-horizontal:absolute;mso-position-horizontal-relative:page;mso-position-vertical:absolute;mso-position-vertical-relative:text;mso-height-percent:0;mso-height-relative:margin;v-text-anchor:middle" o:gfxdata="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" fillcolor="#5f0979" strokecolor="#5f0979" strokeweight="1pt">
                 <w10:wrap anchorx="page"/>
               </v:rect>
             </w:pict>
@@ -2203,21 +2353,18 @@
           <w:noProof/>
         </w:rPr>
       </w:pPr>
-      <w:bookmarkStart w:id="2" w:name="_Toc136441648"/>
+      <w:bookmarkStart w:id="6" w:name="_Toc136441648"/>
+      <w:bookmarkStart w:id="7" w:name="_Toc136641311"/>
+      <w:bookmarkStart w:id="8" w:name="_Toc136641343"/>
       <w:r>
         <w:rPr>
           <w:noProof/>
         </w:rPr>
         <w:t>L'ENTREPRISE</w:t>
       </w:r>
-      <w:bookmarkEnd w:id="2"/>
-    </w:p>
-    <w:p>
-      <w:pPr>
-        <w:rPr>
-          <w:noProof/>
-        </w:rPr>
-      </w:pPr>
+      <w:bookmarkEnd w:id="6"/>
+      <w:bookmarkEnd w:id="7"/>
+      <w:bookmarkEnd w:id="8"/>
     </w:p>
     <w:p>
       <w:pPr>
@@ -2237,13 +2384,13 @@
           <w:noProof/>
         </w:rPr>
         <w:drawing>
-          <wp:anchor distT="0" distB="0" distL="114300" distR="114300" simplePos="0" relativeHeight="251675648" behindDoc="0" locked="0" layoutInCell="1" allowOverlap="1" wp14:anchorId="534CAA18" wp14:editId="0FA15443">
+          <wp:anchor distT="0" distB="0" distL="114300" distR="114300" simplePos="0" relativeHeight="251675648" behindDoc="0" locked="0" layoutInCell="1" allowOverlap="1" wp14:anchorId="534CAA18" wp14:editId="0D93FB4E">
             <wp:simplePos x="0" y="0"/>
             <wp:positionH relativeFrom="margin">
               <wp:posOffset>-356235</wp:posOffset>
             </wp:positionH>
             <wp:positionV relativeFrom="margin">
-              <wp:posOffset>1659890</wp:posOffset>
+              <wp:posOffset>1431290</wp:posOffset>
             </wp:positionV>
             <wp:extent cx="1133475" cy="90805"/>
             <wp:effectExtent l="0" t="0" r="9525" b="4445"/>
@@ -2296,367 +2443,3186 @@
     </w:p>
     <w:p>
       <w:pPr>
-        <w:rPr>
-          <w:noProof/>
-        </w:rPr>
-      </w:pPr>
-    </w:p>
-    <w:p>
-      <w:pPr>
-        <w:rPr>
-          <w:noProof/>
-        </w:rPr>
-      </w:pPr>
-    </w:p>
-    <w:p>
-      <w:pPr>
-        <w:rPr>
-          <w:noProof/>
-        </w:rPr>
-      </w:pPr>
-    </w:p>
-    <w:p>
-      <w:pPr>
-        <w:rPr>
-          <w:noProof/>
-        </w:rPr>
-      </w:pPr>
-    </w:p>
-    <w:p>
-      <w:pPr>
-        <w:rPr>
-          <w:noProof/>
-        </w:rPr>
-      </w:pPr>
-    </w:p>
-    <w:p>
-      <w:pPr>
-        <w:rPr>
-          <w:noProof/>
-        </w:rPr>
-      </w:pPr>
-    </w:p>
-    <w:p>
-      <w:pPr>
-        <w:rPr>
-          <w:noProof/>
-        </w:rPr>
-      </w:pPr>
-    </w:p>
-    <w:p>
-      <w:pPr>
-        <w:rPr>
-          <w:noProof/>
-        </w:rPr>
-      </w:pPr>
-    </w:p>
-    <w:p>
-      <w:pPr>
-        <w:rPr>
-          <w:noProof/>
-        </w:rPr>
-      </w:pPr>
-    </w:p>
-    <w:p>
-      <w:pPr>
-        <w:rPr>
-          <w:noProof/>
-        </w:rPr>
-      </w:pPr>
-    </w:p>
-    <w:p>
-      <w:pPr>
-        <w:rPr>
-          <w:noProof/>
-        </w:rPr>
-      </w:pPr>
-    </w:p>
-    <w:p>
-      <w:pPr>
-        <w:rPr>
-          <w:noProof/>
-        </w:rPr>
-      </w:pPr>
-    </w:p>
-    <w:p>
-      <w:pPr>
-        <w:rPr>
-          <w:noProof/>
-        </w:rPr>
-      </w:pPr>
-    </w:p>
-    <w:p>
-      <w:pPr>
-        <w:rPr>
-          <w:noProof/>
-        </w:rPr>
-      </w:pPr>
-    </w:p>
-    <w:p>
-      <w:pPr>
-        <w:rPr>
-          <w:noProof/>
-        </w:rPr>
-      </w:pPr>
-    </w:p>
-    <w:p>
-      <w:pPr>
-        <w:rPr>
-          <w:noProof/>
-        </w:rPr>
-      </w:pPr>
-    </w:p>
-    <w:p>
-      <w:pPr>
-        <w:rPr>
-          <w:noProof/>
-        </w:rPr>
-      </w:pPr>
-    </w:p>
-    <w:p>
-      <w:pPr>
-        <w:rPr>
-          <w:noProof/>
-        </w:rPr>
-      </w:pPr>
-    </w:p>
-    <w:p>
-      <w:pPr>
-        <w:rPr>
-          <w:noProof/>
-        </w:rPr>
-      </w:pPr>
-    </w:p>
-    <w:p>
-      <w:pPr>
-        <w:rPr>
-          <w:noProof/>
-        </w:rPr>
-      </w:pPr>
-    </w:p>
-    <w:p>
-      <w:pPr>
-        <w:rPr>
-          <w:noProof/>
-        </w:rPr>
-      </w:pPr>
-    </w:p>
-    <w:p>
-      <w:pPr>
-        <w:rPr>
-          <w:noProof/>
-        </w:rPr>
-      </w:pPr>
-    </w:p>
-    <w:p>
-      <w:pPr>
-        <w:rPr>
-          <w:noProof/>
-        </w:rPr>
-      </w:pPr>
-    </w:p>
-    <w:p>
-      <w:pPr>
-        <w:rPr>
-          <w:noProof/>
-        </w:rPr>
-      </w:pPr>
-    </w:p>
-    <w:p>
-      <w:pPr>
-        <w:rPr>
-          <w:noProof/>
-        </w:rPr>
-      </w:pPr>
-    </w:p>
-    <w:p>
-      <w:pPr>
-        <w:rPr>
-          <w:noProof/>
-        </w:rPr>
-      </w:pPr>
-    </w:p>
-    <w:p>
-      <w:pPr>
-        <w:rPr>
-          <w:noProof/>
-        </w:rPr>
-      </w:pPr>
-    </w:p>
-    <w:p>
-      <w:pPr>
-        <w:rPr>
-          <w:noProof/>
-        </w:rPr>
-      </w:pPr>
-    </w:p>
-    <w:p>
-      <w:pPr>
-        <w:rPr>
-          <w:noProof/>
-        </w:rPr>
-      </w:pPr>
-    </w:p>
-    <w:p>
-      <w:pPr>
-        <w:rPr>
-          <w:noProof/>
-        </w:rPr>
-      </w:pPr>
-    </w:p>
-    <w:p>
-      <w:pPr>
-        <w:rPr>
-          <w:noProof/>
-        </w:rPr>
-      </w:pPr>
-    </w:p>
-    <w:p>
-      <w:pPr>
-        <w:rPr>
-          <w:noProof/>
-        </w:rPr>
-      </w:pPr>
-    </w:p>
-    <w:p>
-      <w:pPr>
-        <w:rPr>
-          <w:noProof/>
-        </w:rPr>
-      </w:pPr>
-    </w:p>
-    <w:p>
-      <w:pPr>
-        <w:rPr>
-          <w:noProof/>
-        </w:rPr>
-      </w:pPr>
-    </w:p>
-    <w:p>
-      <w:pPr>
-        <w:rPr>
-          <w:noProof/>
-        </w:rPr>
-      </w:pPr>
-    </w:p>
-    <w:p>
-      <w:pPr>
-        <w:rPr>
-          <w:noProof/>
-        </w:rPr>
-      </w:pPr>
-    </w:p>
-    <w:p>
-      <w:pPr>
-        <w:rPr>
-          <w:noProof/>
-        </w:rPr>
-      </w:pPr>
-    </w:p>
-    <w:p>
-      <w:pPr>
-        <w:rPr>
-          <w:noProof/>
-        </w:rPr>
-      </w:pPr>
-    </w:p>
-    <w:p>
-      <w:pPr>
-        <w:rPr>
-          <w:noProof/>
-        </w:rPr>
-      </w:pPr>
-    </w:p>
-    <w:p>
-      <w:pPr>
-        <w:rPr>
-          <w:noProof/>
-        </w:rPr>
-      </w:pPr>
-    </w:p>
-    <w:p>
-      <w:pPr>
-        <w:rPr>
-          <w:noProof/>
-        </w:rPr>
-      </w:pPr>
-    </w:p>
-    <w:p>
-      <w:pPr>
-        <w:rPr>
-          <w:noProof/>
-        </w:rPr>
-      </w:pPr>
-    </w:p>
-    <w:p>
-      <w:pPr>
-        <w:rPr>
-          <w:noProof/>
-        </w:rPr>
-      </w:pPr>
-    </w:p>
-    <w:p>
-      <w:pPr>
-        <w:rPr>
-          <w:noProof/>
-        </w:rPr>
-      </w:pPr>
-    </w:p>
-    <w:p>
-      <w:pPr>
-        <w:rPr>
-          <w:noProof/>
-        </w:rPr>
-      </w:pPr>
-    </w:p>
-    <w:p>
-      <w:pPr>
-        <w:rPr>
-          <w:noProof/>
-        </w:rPr>
-      </w:pPr>
-    </w:p>
-    <w:p>
-      <w:pPr>
-        <w:rPr>
-          <w:noProof/>
-        </w:rPr>
-      </w:pPr>
-    </w:p>
-    <w:p>
-      <w:pPr>
-        <w:rPr>
-          <w:noProof/>
-        </w:rPr>
-      </w:pPr>
-    </w:p>
-    <w:p>
-      <w:pPr>
-        <w:rPr>
-          <w:noProof/>
-        </w:rPr>
-      </w:pPr>
-    </w:p>
-    <w:p>
-      <w:pPr>
-        <w:rPr>
-          <w:noProof/>
-        </w:rPr>
-      </w:pPr>
-    </w:p>
-    <w:p>
-      <w:pPr>
-        <w:rPr>
-          <w:noProof/>
-        </w:rPr>
-      </w:pPr>
-    </w:p>
-    <w:p>
-      <w:pPr>
-        <w:rPr>
-          <w:noProof/>
-        </w:rPr>
-      </w:pPr>
+        <w:ind w:right="2976"/>
+        <w:rPr>
+          <w:noProof/>
+          <w:sz w:val="32"/>
+          <w:szCs w:val="32"/>
+        </w:rPr>
+      </w:pPr>
+    </w:p>
+    <w:p>
+      <w:pPr>
+        <w:ind w:left="-567" w:right="2976"/>
+        <w:rPr>
+          <w:noProof/>
+          <w:sz w:val="32"/>
+          <w:szCs w:val="32"/>
+        </w:rPr>
+      </w:pPr>
+      <w:r>
+        <w:rPr>
+          <w:noProof/>
+          <w:sz w:val="32"/>
+          <w:szCs w:val="32"/>
+        </w:rPr>
+        <w:t>Partie entreprise</w:t>
+      </w:r>
+    </w:p>
+    <w:p>
+      <w:pPr>
+        <w:rPr>
+          <w:noProof/>
+        </w:rPr>
+      </w:pPr>
+    </w:p>
+    <w:p>
+      <w:pPr>
+        <w:rPr>
+          <w:noProof/>
+        </w:rPr>
+      </w:pPr>
+    </w:p>
+    <w:p>
+      <w:pPr>
+        <w:rPr>
+          <w:noProof/>
+        </w:rPr>
+      </w:pPr>
+    </w:p>
+    <w:p>
+      <w:pPr>
+        <w:rPr>
+          <w:noProof/>
+        </w:rPr>
+      </w:pPr>
+    </w:p>
+    <w:p>
+      <w:pPr>
+        <w:rPr>
+          <w:noProof/>
+        </w:rPr>
+      </w:pPr>
+    </w:p>
+    <w:p>
+      <w:pPr>
+        <w:rPr>
+          <w:noProof/>
+        </w:rPr>
+      </w:pPr>
+    </w:p>
+    <w:p>
+      <w:pPr>
+        <w:rPr>
+          <w:noProof/>
+        </w:rPr>
+      </w:pPr>
+    </w:p>
+    <w:p>
+      <w:pPr>
+        <w:rPr>
+          <w:noProof/>
+        </w:rPr>
+      </w:pPr>
+    </w:p>
+    <w:p>
+      <w:pPr>
+        <w:rPr>
+          <w:noProof/>
+        </w:rPr>
+      </w:pPr>
+    </w:p>
+    <w:p>
+      <w:pPr>
+        <w:rPr>
+          <w:noProof/>
+        </w:rPr>
+      </w:pPr>
+    </w:p>
+    <w:p>
+      <w:pPr>
+        <w:rPr>
+          <w:noProof/>
+        </w:rPr>
+      </w:pPr>
+    </w:p>
+    <w:p>
+      <w:pPr>
+        <w:rPr>
+          <w:noProof/>
+        </w:rPr>
+      </w:pPr>
+    </w:p>
+    <w:p>
+      <w:pPr>
+        <w:rPr>
+          <w:noProof/>
+        </w:rPr>
+      </w:pPr>
+    </w:p>
+    <w:p>
+      <w:pPr>
+        <w:rPr>
+          <w:noProof/>
+        </w:rPr>
+      </w:pPr>
+    </w:p>
+    <w:p>
+      <w:pPr>
+        <w:rPr>
+          <w:noProof/>
+        </w:rPr>
+      </w:pPr>
+    </w:p>
+    <w:p>
+      <w:pPr>
+        <w:rPr>
+          <w:noProof/>
+        </w:rPr>
+      </w:pPr>
+    </w:p>
+    <w:p>
+      <w:pPr>
+        <w:rPr>
+          <w:noProof/>
+        </w:rPr>
+      </w:pPr>
+    </w:p>
+    <w:p>
+      <w:pPr>
+        <w:rPr>
+          <w:noProof/>
+        </w:rPr>
+      </w:pPr>
+    </w:p>
+    <w:p>
+      <w:pPr>
+        <w:rPr>
+          <w:noProof/>
+        </w:rPr>
+      </w:pPr>
+    </w:p>
+    <w:p>
+      <w:pPr>
+        <w:rPr>
+          <w:noProof/>
+        </w:rPr>
+      </w:pPr>
+    </w:p>
+    <w:p>
+      <w:pPr>
+        <w:rPr>
+          <w:noProof/>
+        </w:rPr>
+      </w:pPr>
+    </w:p>
+    <w:p>
+      <w:pPr>
+        <w:rPr>
+          <w:noProof/>
+        </w:rPr>
+      </w:pPr>
+    </w:p>
+    <w:p>
+      <w:pPr>
+        <w:rPr>
+          <w:noProof/>
+        </w:rPr>
+      </w:pPr>
+    </w:p>
+    <w:p>
+      <w:pPr>
+        <w:rPr>
+          <w:noProof/>
+        </w:rPr>
+      </w:pPr>
+    </w:p>
+    <w:p>
+      <w:pPr>
+        <w:rPr>
+          <w:noProof/>
+        </w:rPr>
+      </w:pPr>
+    </w:p>
+    <w:p>
+      <w:pPr>
+        <w:rPr>
+          <w:noProof/>
+        </w:rPr>
+      </w:pPr>
+      <w:r>
+        <w:rPr>
+          <w:noProof/>
+        </w:rPr>
+        <w:lastRenderedPageBreak/>
+        <mc:AlternateContent>
+          <mc:Choice Requires="wpg">
+            <w:drawing>
+              <wp:anchor distT="0" distB="0" distL="114300" distR="114300" simplePos="0" relativeHeight="251687936" behindDoc="0" locked="0" layoutInCell="1" allowOverlap="1" wp14:anchorId="530C306E" wp14:editId="51BD4374">
+                <wp:simplePos x="0" y="0"/>
+                <wp:positionH relativeFrom="column">
+                  <wp:posOffset>4618136</wp:posOffset>
+                </wp:positionH>
+                <wp:positionV relativeFrom="paragraph">
+                  <wp:posOffset>-2632841</wp:posOffset>
+                </wp:positionV>
+                <wp:extent cx="1780389" cy="1779273"/>
+                <wp:effectExtent l="0" t="0" r="10795" b="11430"/>
+                <wp:wrapNone/>
+                <wp:docPr id="3113" name="Google Shape;3113;p71"/>
+                <wp:cNvGraphicFramePr/>
+                <a:graphic xmlns:a="http://schemas.openxmlformats.org/drawingml/2006/main">
+                  <a:graphicData uri="http://schemas.microsoft.com/office/word/2010/wordprocessingGroup">
+                    <wpg:wgp>
+                      <wpg:cNvGrpSpPr/>
+                      <wpg:grpSpPr>
+                        <a:xfrm>
+                          <a:off x="0" y="0"/>
+                          <a:ext cx="1780389" cy="1779273"/>
+                          <a:chOff x="0" y="0"/>
+                          <a:chExt cx="3774410" cy="3772043"/>
+                        </a:xfrm>
+                      </wpg:grpSpPr>
+                      <wps:wsp>
+                        <wps:cNvPr id="625918149" name="Google Shape;3114;p71"/>
+                        <wps:cNvSpPr/>
+                        <wps:spPr>
+                          <a:xfrm>
+                            <a:off x="871535" y="10677"/>
+                            <a:ext cx="2030736" cy="3751896"/>
+                          </a:xfrm>
+                          <a:custGeom>
+                            <a:avLst/>
+                            <a:gdLst/>
+                            <a:ahLst/>
+                            <a:cxnLst/>
+                            <a:rect l="l" t="t" r="r" b="b"/>
+                            <a:pathLst>
+                              <a:path w="43747" h="80825" extrusionOk="0">
+                                <a:moveTo>
+                                  <a:pt x="21874" y="0"/>
+                                </a:moveTo>
+                                <a:cubicBezTo>
+                                  <a:pt x="9803" y="0"/>
+                                  <a:pt x="1" y="18087"/>
+                                  <a:pt x="1" y="40406"/>
+                                </a:cubicBezTo>
+                                <a:cubicBezTo>
+                                  <a:pt x="1" y="62725"/>
+                                  <a:pt x="9803" y="80825"/>
+                                  <a:pt x="21874" y="80825"/>
+                                </a:cubicBezTo>
+                                <a:cubicBezTo>
+                                  <a:pt x="33957" y="80825"/>
+                                  <a:pt x="43746" y="62725"/>
+                                  <a:pt x="43746" y="40406"/>
+                                </a:cubicBezTo>
+                                <a:cubicBezTo>
+                                  <a:pt x="43746" y="18087"/>
+                                  <a:pt x="33957" y="0"/>
+                                  <a:pt x="21874" y="0"/>
+                                </a:cubicBezTo>
+                                <a:close/>
+                              </a:path>
+                            </a:pathLst>
+                          </a:custGeom>
+                          <a:solidFill>
+                            <a:srgbClr val="D2DFEE"/>
+                          </a:solidFill>
+                          <a:ln>
+                            <a:noFill/>
+                          </a:ln>
+                        </wps:spPr>
+                        <wps:bodyPr spcFirstLastPara="1" wrap="square" lIns="91425" tIns="91425" rIns="91425" bIns="91425" anchor="ctr" anchorCtr="0">
+                          <a:noAutofit/>
+                        </wps:bodyPr>
+                      </wps:wsp>
+                      <wpg:grpSp>
+                        <wpg:cNvPr id="805278065" name="Google Shape;3115;p71"/>
+                        <wpg:cNvGrpSpPr/>
+                        <wpg:grpSpPr>
+                          <a:xfrm>
+                            <a:off x="0" y="0"/>
+                            <a:ext cx="3774410" cy="3772043"/>
+                            <a:chOff x="0" y="0"/>
+                            <a:chExt cx="3774410" cy="3772043"/>
+                          </a:xfrm>
+                        </wpg:grpSpPr>
+                        <wps:wsp>
+                          <wps:cNvPr id="741170130" name="Google Shape;3116;p71"/>
+                          <wps:cNvSpPr/>
+                          <wps:spPr>
+                            <a:xfrm>
+                              <a:off x="14204" y="13648"/>
+                              <a:ext cx="3745398" cy="3745398"/>
+                            </a:xfrm>
+                            <a:custGeom>
+                              <a:avLst/>
+                              <a:gdLst/>
+                              <a:ahLst/>
+                              <a:cxnLst/>
+                              <a:rect l="l" t="t" r="r" b="b"/>
+                              <a:pathLst>
+                                <a:path w="80685" h="80685" extrusionOk="0">
+                                  <a:moveTo>
+                                    <a:pt x="40343" y="0"/>
+                                  </a:moveTo>
+                                  <a:cubicBezTo>
+                                    <a:pt x="18062" y="0"/>
+                                    <a:pt x="0" y="18062"/>
+                                    <a:pt x="0" y="40342"/>
+                                  </a:cubicBezTo>
+                                  <a:cubicBezTo>
+                                    <a:pt x="0" y="62623"/>
+                                    <a:pt x="18062" y="80684"/>
+                                    <a:pt x="40343" y="80684"/>
+                                  </a:cubicBezTo>
+                                  <a:cubicBezTo>
+                                    <a:pt x="62623" y="80684"/>
+                                    <a:pt x="80685" y="62623"/>
+                                    <a:pt x="80685" y="40342"/>
+                                  </a:cubicBezTo>
+                                  <a:cubicBezTo>
+                                    <a:pt x="80685" y="18062"/>
+                                    <a:pt x="62623" y="0"/>
+                                    <a:pt x="40343" y="0"/>
+                                  </a:cubicBezTo>
+                                  <a:close/>
+                                </a:path>
+                              </a:pathLst>
+                            </a:custGeom>
+                            <a:solidFill>
+                              <a:schemeClr val="dk2"/>
+                            </a:solidFill>
+                            <a:ln>
+                              <a:noFill/>
+                            </a:ln>
+                          </wps:spPr>
+                          <wps:bodyPr spcFirstLastPara="1" wrap="square" lIns="91425" tIns="91425" rIns="91425" bIns="91425" anchor="ctr" anchorCtr="0">
+                            <a:noAutofit/>
+                          </wps:bodyPr>
+                        </wps:wsp>
+                        <wps:wsp>
+                          <wps:cNvPr id="42808022" name="Google Shape;3117;p71"/>
+                          <wps:cNvSpPr/>
+                          <wps:spPr>
+                            <a:xfrm>
+                              <a:off x="4735" y="3575"/>
+                              <a:ext cx="3764941" cy="3765544"/>
+                            </a:xfrm>
+                            <a:custGeom>
+                              <a:avLst/>
+                              <a:gdLst/>
+                              <a:ahLst/>
+                              <a:cxnLst/>
+                              <a:rect l="l" t="t" r="r" b="b"/>
+                              <a:pathLst>
+                                <a:path w="81106" h="81119" extrusionOk="0">
+                                  <a:moveTo>
+                                    <a:pt x="40547" y="421"/>
+                                  </a:moveTo>
+                                  <a:cubicBezTo>
+                                    <a:pt x="62687" y="421"/>
+                                    <a:pt x="80685" y="18432"/>
+                                    <a:pt x="80685" y="40559"/>
+                                  </a:cubicBezTo>
+                                  <a:cubicBezTo>
+                                    <a:pt x="80685" y="62687"/>
+                                    <a:pt x="62674" y="80698"/>
+                                    <a:pt x="40547" y="80698"/>
+                                  </a:cubicBezTo>
+                                  <a:cubicBezTo>
+                                    <a:pt x="18419" y="80698"/>
+                                    <a:pt x="421" y="62687"/>
+                                    <a:pt x="421" y="40559"/>
+                                  </a:cubicBezTo>
+                                  <a:cubicBezTo>
+                                    <a:pt x="421" y="18432"/>
+                                    <a:pt x="18419" y="421"/>
+                                    <a:pt x="40547" y="421"/>
+                                  </a:cubicBezTo>
+                                  <a:close/>
+                                  <a:moveTo>
+                                    <a:pt x="40547" y="0"/>
+                                  </a:moveTo>
+                                  <a:cubicBezTo>
+                                    <a:pt x="18189" y="0"/>
+                                    <a:pt x="0" y="18202"/>
+                                    <a:pt x="0" y="40559"/>
+                                  </a:cubicBezTo>
+                                  <a:cubicBezTo>
+                                    <a:pt x="0" y="62916"/>
+                                    <a:pt x="18189" y="81118"/>
+                                    <a:pt x="40547" y="81118"/>
+                                  </a:cubicBezTo>
+                                  <a:cubicBezTo>
+                                    <a:pt x="62916" y="81118"/>
+                                    <a:pt x="81105" y="62929"/>
+                                    <a:pt x="81105" y="40559"/>
+                                  </a:cubicBezTo>
+                                  <a:cubicBezTo>
+                                    <a:pt x="81105" y="18202"/>
+                                    <a:pt x="62916" y="0"/>
+                                    <a:pt x="40547" y="0"/>
+                                  </a:cubicBezTo>
+                                  <a:close/>
+                                </a:path>
+                              </a:pathLst>
+                            </a:custGeom>
+                            <a:solidFill>
+                              <a:srgbClr val="FFFFFF"/>
+                            </a:solidFill>
+                            <a:ln w="9525" cap="flat" cmpd="sng">
+                              <a:solidFill>
+                                <a:schemeClr val="lt1"/>
+                              </a:solidFill>
+                              <a:prstDash val="solid"/>
+                              <a:round/>
+                              <a:headEnd type="none" w="sm" len="sm"/>
+                              <a:tailEnd type="none" w="sm" len="sm"/>
+                            </a:ln>
+                          </wps:spPr>
+                          <wps:bodyPr spcFirstLastPara="1" wrap="square" lIns="91425" tIns="91425" rIns="91425" bIns="91425" anchor="ctr" anchorCtr="0">
+                            <a:noAutofit/>
+                          </wps:bodyPr>
+                        </wps:wsp>
+                        <wps:wsp>
+                          <wps:cNvPr id="1254928792" name="Google Shape;3118;p71"/>
+                          <wps:cNvSpPr/>
+                          <wps:spPr>
+                            <a:xfrm>
+                              <a:off x="862065" y="0"/>
+                              <a:ext cx="2050232" cy="3772043"/>
+                            </a:xfrm>
+                            <a:custGeom>
+                              <a:avLst/>
+                              <a:gdLst/>
+                              <a:ahLst/>
+                              <a:cxnLst/>
+                              <a:rect l="l" t="t" r="r" b="b"/>
+                              <a:pathLst>
+                                <a:path w="44167" h="81259" extrusionOk="0">
+                                  <a:moveTo>
+                                    <a:pt x="22078" y="434"/>
+                                  </a:moveTo>
+                                  <a:cubicBezTo>
+                                    <a:pt x="34021" y="434"/>
+                                    <a:pt x="43746" y="18470"/>
+                                    <a:pt x="43746" y="40636"/>
+                                  </a:cubicBezTo>
+                                  <a:cubicBezTo>
+                                    <a:pt x="43746" y="62802"/>
+                                    <a:pt x="34034" y="80838"/>
+                                    <a:pt x="22078" y="80838"/>
+                                  </a:cubicBezTo>
+                                  <a:cubicBezTo>
+                                    <a:pt x="10134" y="80838"/>
+                                    <a:pt x="409" y="62802"/>
+                                    <a:pt x="409" y="40636"/>
+                                  </a:cubicBezTo>
+                                  <a:cubicBezTo>
+                                    <a:pt x="409" y="18470"/>
+                                    <a:pt x="10134" y="434"/>
+                                    <a:pt x="22078" y="434"/>
+                                  </a:cubicBezTo>
+                                  <a:close/>
+                                  <a:moveTo>
+                                    <a:pt x="22078" y="1"/>
+                                  </a:moveTo>
+                                  <a:cubicBezTo>
+                                    <a:pt x="9905" y="1"/>
+                                    <a:pt x="1" y="18228"/>
+                                    <a:pt x="1" y="40636"/>
+                                  </a:cubicBezTo>
+                                  <a:cubicBezTo>
+                                    <a:pt x="1" y="63032"/>
+                                    <a:pt x="9905" y="81259"/>
+                                    <a:pt x="22078" y="81259"/>
+                                  </a:cubicBezTo>
+                                  <a:cubicBezTo>
+                                    <a:pt x="34263" y="81259"/>
+                                    <a:pt x="44167" y="63032"/>
+                                    <a:pt x="44167" y="40636"/>
+                                  </a:cubicBezTo>
+                                  <a:cubicBezTo>
+                                    <a:pt x="44167" y="18228"/>
+                                    <a:pt x="34263" y="1"/>
+                                    <a:pt x="22078" y="1"/>
+                                  </a:cubicBezTo>
+                                  <a:close/>
+                                </a:path>
+                              </a:pathLst>
+                            </a:custGeom>
+                            <a:solidFill>
+                              <a:schemeClr val="lt1"/>
+                            </a:solidFill>
+                            <a:ln>
+                              <a:noFill/>
+                            </a:ln>
+                          </wps:spPr>
+                          <wps:bodyPr spcFirstLastPara="1" wrap="square" lIns="91425" tIns="91425" rIns="91425" bIns="91425" anchor="ctr" anchorCtr="0">
+                            <a:noAutofit/>
+                          </wps:bodyPr>
+                        </wps:wsp>
+                        <wps:wsp>
+                          <wps:cNvPr id="1216182904" name="Google Shape;3119;p71"/>
+                          <wps:cNvSpPr/>
+                          <wps:spPr>
+                            <a:xfrm>
+                              <a:off x="1877410" y="4735"/>
+                              <a:ext cx="19589" cy="3767308"/>
+                            </a:xfrm>
+                            <a:custGeom>
+                              <a:avLst/>
+                              <a:gdLst/>
+                              <a:ahLst/>
+                              <a:cxnLst/>
+                              <a:rect l="l" t="t" r="r" b="b"/>
+                              <a:pathLst>
+                                <a:path w="422" h="81157" extrusionOk="0">
+                                  <a:moveTo>
+                                    <a:pt x="211" y="1"/>
+                                  </a:moveTo>
+                                  <a:cubicBezTo>
+                                    <a:pt x="112" y="1"/>
+                                    <a:pt x="13" y="65"/>
+                                    <a:pt x="1" y="192"/>
+                                  </a:cubicBezTo>
+                                  <a:lnTo>
+                                    <a:pt x="1" y="80953"/>
+                                  </a:lnTo>
+                                  <a:cubicBezTo>
+                                    <a:pt x="1" y="81068"/>
+                                    <a:pt x="90" y="81157"/>
+                                    <a:pt x="205" y="81157"/>
+                                  </a:cubicBezTo>
+                                  <a:cubicBezTo>
+                                    <a:pt x="319" y="81157"/>
+                                    <a:pt x="421" y="81068"/>
+                                    <a:pt x="421" y="80953"/>
+                                  </a:cubicBezTo>
+                                  <a:lnTo>
+                                    <a:pt x="421" y="192"/>
+                                  </a:lnTo>
+                                  <a:cubicBezTo>
+                                    <a:pt x="408" y="65"/>
+                                    <a:pt x="310" y="1"/>
+                                    <a:pt x="211" y="1"/>
+                                  </a:cubicBezTo>
+                                  <a:close/>
+                                </a:path>
+                              </a:pathLst>
+                            </a:custGeom>
+                            <a:solidFill>
+                              <a:schemeClr val="lt1"/>
+                            </a:solidFill>
+                            <a:ln>
+                              <a:noFill/>
+                            </a:ln>
+                          </wps:spPr>
+                          <wps:bodyPr spcFirstLastPara="1" wrap="square" lIns="91425" tIns="91425" rIns="91425" bIns="91425" anchor="ctr" anchorCtr="0">
+                            <a:noAutofit/>
+                          </wps:bodyPr>
+                        </wps:wsp>
+                        <wps:wsp>
+                          <wps:cNvPr id="821414876" name="Google Shape;3120;p71"/>
+                          <wps:cNvSpPr/>
+                          <wps:spPr>
+                            <a:xfrm>
+                              <a:off x="0" y="1878014"/>
+                              <a:ext cx="3774410" cy="19589"/>
+                            </a:xfrm>
+                            <a:custGeom>
+                              <a:avLst/>
+                              <a:gdLst/>
+                              <a:ahLst/>
+                              <a:cxnLst/>
+                              <a:rect l="l" t="t" r="r" b="b"/>
+                              <a:pathLst>
+                                <a:path w="81310" h="422" extrusionOk="0">
+                                  <a:moveTo>
+                                    <a:pt x="281" y="1"/>
+                                  </a:moveTo>
+                                  <a:cubicBezTo>
+                                    <a:pt x="0" y="1"/>
+                                    <a:pt x="0" y="421"/>
+                                    <a:pt x="281" y="421"/>
+                                  </a:cubicBezTo>
+                                  <a:lnTo>
+                                    <a:pt x="81029" y="421"/>
+                                  </a:lnTo>
+                                  <a:cubicBezTo>
+                                    <a:pt x="81309" y="421"/>
+                                    <a:pt x="81309" y="1"/>
+                                    <a:pt x="81029" y="1"/>
+                                  </a:cubicBezTo>
+                                  <a:close/>
+                                </a:path>
+                              </a:pathLst>
+                            </a:custGeom>
+                            <a:solidFill>
+                              <a:schemeClr val="lt1"/>
+                            </a:solidFill>
+                            <a:ln>
+                              <a:noFill/>
+                            </a:ln>
+                          </wps:spPr>
+                          <wps:bodyPr spcFirstLastPara="1" wrap="square" lIns="91425" tIns="91425" rIns="91425" bIns="91425" anchor="ctr" anchorCtr="0">
+                            <a:noAutofit/>
+                          </wps:bodyPr>
+                        </wps:wsp>
+                        <wps:wsp>
+                          <wps:cNvPr id="888142314" name="Google Shape;3121;p71"/>
+                          <wps:cNvSpPr/>
+                          <wps:spPr>
+                            <a:xfrm>
+                              <a:off x="454405" y="4178"/>
+                              <a:ext cx="2868524" cy="3764941"/>
+                            </a:xfrm>
+                            <a:custGeom>
+                              <a:avLst/>
+                              <a:gdLst/>
+                              <a:ahLst/>
+                              <a:cxnLst/>
+                              <a:rect l="l" t="t" r="r" b="b"/>
+                              <a:pathLst>
+                                <a:path w="61795" h="81106" extrusionOk="0">
+                                  <a:moveTo>
+                                    <a:pt x="30911" y="408"/>
+                                  </a:moveTo>
+                                  <a:cubicBezTo>
+                                    <a:pt x="42573" y="421"/>
+                                    <a:pt x="53650" y="5519"/>
+                                    <a:pt x="61260" y="14365"/>
+                                  </a:cubicBezTo>
+                                  <a:cubicBezTo>
+                                    <a:pt x="53612" y="19132"/>
+                                    <a:pt x="42548" y="21873"/>
+                                    <a:pt x="30860" y="21873"/>
+                                  </a:cubicBezTo>
+                                  <a:cubicBezTo>
+                                    <a:pt x="19171" y="21847"/>
+                                    <a:pt x="8146" y="19094"/>
+                                    <a:pt x="536" y="14314"/>
+                                  </a:cubicBezTo>
+                                  <a:cubicBezTo>
+                                    <a:pt x="8158" y="5481"/>
+                                    <a:pt x="19248" y="408"/>
+                                    <a:pt x="30911" y="408"/>
+                                  </a:cubicBezTo>
+                                  <a:close/>
+                                  <a:moveTo>
+                                    <a:pt x="30860" y="0"/>
+                                  </a:moveTo>
+                                  <a:cubicBezTo>
+                                    <a:pt x="19005" y="0"/>
+                                    <a:pt x="7750" y="5201"/>
+                                    <a:pt x="52" y="14225"/>
+                                  </a:cubicBezTo>
+                                  <a:cubicBezTo>
+                                    <a:pt x="13" y="14276"/>
+                                    <a:pt x="1" y="14327"/>
+                                    <a:pt x="13" y="14391"/>
+                                  </a:cubicBezTo>
+                                  <a:cubicBezTo>
+                                    <a:pt x="13" y="14442"/>
+                                    <a:pt x="52" y="14505"/>
+                                    <a:pt x="103" y="14531"/>
+                                  </a:cubicBezTo>
+                                  <a:cubicBezTo>
+                                    <a:pt x="7789" y="19438"/>
+                                    <a:pt x="19005" y="22255"/>
+                                    <a:pt x="30860" y="22281"/>
+                                  </a:cubicBezTo>
+                                  <a:cubicBezTo>
+                                    <a:pt x="42739" y="22281"/>
+                                    <a:pt x="53969" y="19477"/>
+                                    <a:pt x="61693" y="14595"/>
+                                  </a:cubicBezTo>
+                                  <a:cubicBezTo>
+                                    <a:pt x="61744" y="14556"/>
+                                    <a:pt x="61769" y="14505"/>
+                                    <a:pt x="61782" y="14442"/>
+                                  </a:cubicBezTo>
+                                  <a:cubicBezTo>
+                                    <a:pt x="61795" y="14391"/>
+                                    <a:pt x="61769" y="14327"/>
+                                    <a:pt x="61731" y="14276"/>
+                                  </a:cubicBezTo>
+                                  <a:cubicBezTo>
+                                    <a:pt x="54032" y="5213"/>
+                                    <a:pt x="42752" y="0"/>
+                                    <a:pt x="30860" y="0"/>
+                                  </a:cubicBezTo>
+                                  <a:close/>
+                                  <a:moveTo>
+                                    <a:pt x="30860" y="59232"/>
+                                  </a:moveTo>
+                                  <a:cubicBezTo>
+                                    <a:pt x="42548" y="59232"/>
+                                    <a:pt x="53612" y="61973"/>
+                                    <a:pt x="61260" y="66740"/>
+                                  </a:cubicBezTo>
+                                  <a:cubicBezTo>
+                                    <a:pt x="53650" y="75586"/>
+                                    <a:pt x="42573" y="80672"/>
+                                    <a:pt x="30911" y="80685"/>
+                                  </a:cubicBezTo>
+                                  <a:cubicBezTo>
+                                    <a:pt x="30896" y="80685"/>
+                                    <a:pt x="30881" y="80685"/>
+                                    <a:pt x="30867" y="80685"/>
+                                  </a:cubicBezTo>
+                                  <a:cubicBezTo>
+                                    <a:pt x="19220" y="80685"/>
+                                    <a:pt x="8149" y="75613"/>
+                                    <a:pt x="536" y="66791"/>
+                                  </a:cubicBezTo>
+                                  <a:cubicBezTo>
+                                    <a:pt x="8146" y="62011"/>
+                                    <a:pt x="19184" y="59258"/>
+                                    <a:pt x="30860" y="59232"/>
+                                  </a:cubicBezTo>
+                                  <a:close/>
+                                  <a:moveTo>
+                                    <a:pt x="30860" y="58812"/>
+                                  </a:moveTo>
+                                  <a:cubicBezTo>
+                                    <a:pt x="19005" y="58837"/>
+                                    <a:pt x="7789" y="61667"/>
+                                    <a:pt x="103" y="66562"/>
+                                  </a:cubicBezTo>
+                                  <a:cubicBezTo>
+                                    <a:pt x="52" y="66600"/>
+                                    <a:pt x="13" y="66651"/>
+                                    <a:pt x="13" y="66702"/>
+                                  </a:cubicBezTo>
+                                  <a:cubicBezTo>
+                                    <a:pt x="1" y="66766"/>
+                                    <a:pt x="13" y="66829"/>
+                                    <a:pt x="52" y="66880"/>
+                                  </a:cubicBezTo>
+                                  <a:cubicBezTo>
+                                    <a:pt x="7750" y="75892"/>
+                                    <a:pt x="19005" y="81092"/>
+                                    <a:pt x="30860" y="81105"/>
+                                  </a:cubicBezTo>
+                                  <a:cubicBezTo>
+                                    <a:pt x="42752" y="81105"/>
+                                    <a:pt x="54045" y="75879"/>
+                                    <a:pt x="61731" y="66816"/>
+                                  </a:cubicBezTo>
+                                  <a:cubicBezTo>
+                                    <a:pt x="61769" y="66778"/>
+                                    <a:pt x="61782" y="66715"/>
+                                    <a:pt x="61782" y="66664"/>
+                                  </a:cubicBezTo>
+                                  <a:cubicBezTo>
+                                    <a:pt x="61769" y="66600"/>
+                                    <a:pt x="61744" y="66549"/>
+                                    <a:pt x="61693" y="66511"/>
+                                  </a:cubicBezTo>
+                                  <a:cubicBezTo>
+                                    <a:pt x="53969" y="61616"/>
+                                    <a:pt x="42739" y="58812"/>
+                                    <a:pt x="30860" y="58812"/>
+                                  </a:cubicBezTo>
+                                  <a:close/>
+                                </a:path>
+                              </a:pathLst>
+                            </a:custGeom>
+                            <a:solidFill>
+                              <a:schemeClr val="lt1"/>
+                            </a:solidFill>
+                            <a:ln>
+                              <a:noFill/>
+                            </a:ln>
+                          </wps:spPr>
+                          <wps:bodyPr spcFirstLastPara="1" wrap="square" lIns="91425" tIns="91425" rIns="91425" bIns="91425" anchor="ctr" anchorCtr="0">
+                            <a:noAutofit/>
+                          </wps:bodyPr>
+                        </wps:wsp>
+                      </wpg:grpSp>
+                    </wpg:wgp>
+                  </a:graphicData>
+                </a:graphic>
+              </wp:anchor>
+            </w:drawing>
+          </mc:Choice>
+          <mc:Fallback>
+            <w:pict>
+              <v:group w14:anchorId="4B07DD31" id="Google Shape;3113;p71" o:spid="_x0000_s1026" style="position:absolute;margin-left:363.65pt;margin-top:-207.3pt;width:140.2pt;height:140.1pt;z-index:251687936" coordsize="37744,37720" o:gfxdata="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">
+                <v:shape id="Google Shape;3114;p71" o:spid="_x0000_s1027" style="position:absolute;left:8715;top:106;width:20307;height:37519;visibility:visible;mso-wrap-style:square;v-text-anchor:middle" coordsize="43747,80825" o:gfxdata="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" path="m21874,c9803,,1,18087,1,40406v,22319,9802,40419,21873,40419c33957,80825,43746,62725,43746,40406,43746,18087,33957,,21874,xe" fillcolor="#d2dfee" stroked="f">
+                  <v:path arrowok="t" o:extrusionok="f"/>
+                </v:shape>
+                <v:group id="Google Shape;3115;p71" o:spid="_x0000_s1028" style="position:absolute;width:37744;height:37720" coordsize="37744,37720" o:gfxdata="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">
+                  <v:shape id="Google Shape;3116;p71" o:spid="_x0000_s1029" style="position:absolute;left:142;top:136;width:37454;height:37454;visibility:visible;mso-wrap-style:square;v-text-anchor:middle" coordsize="80685,80685" o:gfxdata="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" path="m40343,c18062,,,18062,,40342,,62623,18062,80684,40343,80684v22280,,40342,-18061,40342,-40342c80685,18062,62623,,40343,xe" fillcolor="#44546a [3202]" stroked="f">
+                    <v:path arrowok="t" o:extrusionok="f"/>
+                  </v:shape>
+                  <v:shape id="Google Shape;3117;p71" o:spid="_x0000_s1030" style="position:absolute;left:47;top:35;width:37649;height:37656;visibility:visible;mso-wrap-style:square;v-text-anchor:middle" coordsize="81106,81119" o:gfxdata="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" path="m40547,421v22140,,40138,18011,40138,40138c80685,62687,62674,80698,40547,80698,18419,80698,421,62687,421,40559,421,18432,18419,421,40547,421xm40547,c18189,,,18202,,40559,,62916,18189,81118,40547,81118v22369,,40558,-18189,40558,-40559c81105,18202,62916,,40547,xe" strokecolor="white [3201]">
+                    <v:stroke startarrowwidth="narrow" startarrowlength="short" endarrowwidth="narrow" endarrowlength="short"/>
+                    <v:path arrowok="t" o:extrusionok="f"/>
+                  </v:shape>
+                  <v:shape id="Google Shape;3118;p71" o:spid="_x0000_s1031" style="position:absolute;left:8620;width:20502;height:37720;visibility:visible;mso-wrap-style:square;v-text-anchor:middle" coordsize="44167,81259" o:gfxdata="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" path="m22078,434v11943,,21668,18036,21668,40202c43746,62802,34034,80838,22078,80838,10134,80838,409,62802,409,40636,409,18470,10134,434,22078,434xm22078,1c9905,1,1,18228,1,40636v,22396,9904,40623,22077,40623c34263,81259,44167,63032,44167,40636,44167,18228,34263,1,22078,1xe" fillcolor="white [3201]" stroked="f">
+                    <v:path arrowok="t" o:extrusionok="f"/>
+                  </v:shape>
+                  <v:shape id="Google Shape;3119;p71" o:spid="_x0000_s1032" style="position:absolute;left:18774;top:47;width:195;height:37673;visibility:visible;mso-wrap-style:square;v-text-anchor:middle" coordsize="422,81157" o:gfxdata="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" path="m211,1c112,1,13,65,1,192r,80761c1,81068,90,81157,205,81157v114,,216,-89,216,-204l421,192c408,65,310,1,211,1xe" fillcolor="white [3201]" stroked="f">
+                    <v:path arrowok="t" o:extrusionok="f"/>
+                  </v:shape>
+                  <v:shape id="Google Shape;3120;p71" o:spid="_x0000_s1033" style="position:absolute;top:18780;width:37744;height:196;visibility:visible;mso-wrap-style:square;v-text-anchor:middle" coordsize="81310,422" o:gfxdata="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" path="m281,1c,1,,421,281,421r80748,c81309,421,81309,1,81029,1l281,1xe" fillcolor="white [3201]" stroked="f">
+                    <v:path arrowok="t" o:extrusionok="f"/>
+                  </v:shape>
+                  <v:shape id="Google Shape;3121;p71" o:spid="_x0000_s1034" style="position:absolute;left:4544;top:41;width:28685;height:37650;visibility:visible;mso-wrap-style:square;v-text-anchor:middle" coordsize="61795,81106" o:gfxdata="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" path="m30911,408v11662,13,22739,5111,30349,13957c53612,19132,42548,21873,30860,21873,19171,21847,8146,19094,536,14314,8158,5481,19248,408,30911,408xm30860,c19005,,7750,5201,52,14225v-39,51,-51,102,-39,166c13,14442,52,14505,103,14531v7686,4907,18902,7724,30757,7750c42739,22281,53969,19477,61693,14595v51,-39,76,-90,89,-153c61795,14391,61769,14327,61731,14276,54032,5213,42752,,30860,xm30860,59232v11688,,22752,2741,30400,7508c53650,75586,42573,80672,30911,80685v-15,,-30,,-44,c19220,80685,8149,75613,536,66791,8146,62011,19184,59258,30860,59232xm30860,58812c19005,58837,7789,61667,103,66562v-51,38,-90,89,-90,140c1,66766,13,66829,52,66880v7698,9012,18953,14212,30808,14225c42752,81105,54045,75879,61731,66816v38,-38,51,-101,51,-152c61769,66600,61744,66549,61693,66511,53969,61616,42739,58812,30860,58812xe" fillcolor="white [3201]" stroked="f">
+                    <v:path arrowok="t" o:extrusionok="f"/>
+                  </v:shape>
+                </v:group>
+              </v:group>
+            </w:pict>
+          </mc:Fallback>
+        </mc:AlternateContent>
+      </w:r>
+      <w:r>
+        <w:rPr>
+          <w:noProof/>
+        </w:rPr>
+        <mc:AlternateContent>
+          <mc:Choice Requires="wps">
+            <w:drawing>
+              <wp:anchor distT="0" distB="0" distL="114300" distR="114300" simplePos="0" relativeHeight="251677696" behindDoc="0" locked="0" layoutInCell="1" allowOverlap="1" wp14:anchorId="6EEE13CD" wp14:editId="215D4624">
+                <wp:simplePos x="0" y="0"/>
+                <wp:positionH relativeFrom="page">
+                  <wp:posOffset>5517931</wp:posOffset>
+                </wp:positionH>
+                <wp:positionV relativeFrom="paragraph">
+                  <wp:posOffset>-2632842</wp:posOffset>
+                </wp:positionV>
+                <wp:extent cx="2033752" cy="13873655"/>
+                <wp:effectExtent l="0" t="0" r="24130" b="13970"/>
+                <wp:wrapNone/>
+                <wp:docPr id="170717414" name="Rectangle 1"/>
+                <wp:cNvGraphicFramePr/>
+                <a:graphic xmlns:a="http://schemas.openxmlformats.org/drawingml/2006/main">
+                  <a:graphicData uri="http://schemas.microsoft.com/office/word/2010/wordprocessingShape">
+                    <wps:wsp>
+                      <wps:cNvSpPr/>
+                      <wps:spPr>
+                        <a:xfrm>
+                          <a:off x="0" y="0"/>
+                          <a:ext cx="2033752" cy="13873655"/>
+                        </a:xfrm>
+                        <a:prstGeom prst="rect">
+                          <a:avLst/>
+                        </a:prstGeom>
+                        <a:solidFill>
+                          <a:srgbClr val="5F0979"/>
+                        </a:solidFill>
+                        <a:ln>
+                          <a:solidFill>
+                            <a:srgbClr val="5F0979"/>
+                          </a:solidFill>
+                        </a:ln>
+                      </wps:spPr>
+                      <wps:style>
+                        <a:lnRef idx="2">
+                          <a:schemeClr val="accent1">
+                            <a:shade val="50000"/>
+                          </a:schemeClr>
+                        </a:lnRef>
+                        <a:fillRef idx="1">
+                          <a:schemeClr val="accent1"/>
+                        </a:fillRef>
+                        <a:effectRef idx="0">
+                          <a:schemeClr val="accent1"/>
+                        </a:effectRef>
+                        <a:fontRef idx="minor">
+                          <a:schemeClr val="lt1"/>
+                        </a:fontRef>
+                      </wps:style>
+                      <wps:bodyPr rot="0" spcFirstLastPara="0" vertOverflow="overflow" horzOverflow="overflow" vert="horz" wrap="square" lIns="91440" tIns="45720" rIns="91440" bIns="45720" numCol="1" spcCol="0" rtlCol="0" fromWordArt="0" anchor="ctr" anchorCtr="0" forceAA="0" compatLnSpc="1">
+                        <a:prstTxWarp prst="textNoShape">
+                          <a:avLst/>
+                        </a:prstTxWarp>
+                        <a:noAutofit/>
+                      </wps:bodyPr>
+                    </wps:wsp>
+                  </a:graphicData>
+                </a:graphic>
+                <wp14:sizeRelV relativeFrom="margin">
+                  <wp14:pctHeight>0</wp14:pctHeight>
+                </wp14:sizeRelV>
+              </wp:anchor>
+            </w:drawing>
+          </mc:Choice>
+          <mc:Fallback>
+            <w:pict>
+              <v:rect w14:anchorId="369AC7F3" id="Rectangle 1" o:spid="_x0000_s1026" style="position:absolute;margin-left:434.5pt;margin-top:-207.3pt;width:160.15pt;height:1092.4pt;z-index:251677696;visibility:visible;mso-wrap-style:square;mso-height-percent:0;mso-wrap-distance-left:9pt;mso-wrap-distance-top:0;mso-wrap-distance-right:9pt;mso-wrap-distance-bottom:0;mso-position-horizontal:absolute;mso-position-horizontal-relative:page;mso-position-vertical:absolute;mso-position-vertical-relative:text;mso-height-percent:0;mso-height-relative:margin;v-text-anchor:middle" o:gfxdata="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" fillcolor="#5f0979" strokecolor="#5f0979" strokeweight="1pt">
+                <w10:wrap anchorx="page"/>
+              </v:rect>
+            </w:pict>
+          </mc:Fallback>
+        </mc:AlternateContent>
+      </w:r>
+    </w:p>
+    <w:p>
+      <w:pPr>
+        <w:pStyle w:val="Heading1"/>
+        <w:ind w:hanging="567"/>
+        <w:rPr>
+          <w:noProof/>
+        </w:rPr>
+      </w:pPr>
+      <w:bookmarkStart w:id="9" w:name="_Toc136641312"/>
+      <w:bookmarkStart w:id="10" w:name="_Toc136641344"/>
+      <w:r>
+        <w:rPr>
+          <w:noProof/>
+        </w:rPr>
+        <w:t>TECHNOLOGIES</w:t>
+      </w:r>
+      <w:bookmarkEnd w:id="9"/>
+      <w:bookmarkEnd w:id="10"/>
+    </w:p>
+    <w:p>
+      <w:pPr>
+        <w:rPr>
+          <w:noProof/>
+        </w:rPr>
+      </w:pPr>
+    </w:p>
+    <w:p>
+      <w:pPr>
+        <w:rPr>
+          <w:noProof/>
+        </w:rPr>
+      </w:pPr>
+      <w:r>
+        <w:rPr>
+          <w:noProof/>
+        </w:rPr>
+        <w:drawing>
+          <wp:anchor distT="0" distB="0" distL="114300" distR="114300" simplePos="0" relativeHeight="251679744" behindDoc="0" locked="0" layoutInCell="1" allowOverlap="1" wp14:anchorId="45C45083" wp14:editId="7B77A9D3">
+            <wp:simplePos x="0" y="0"/>
+            <wp:positionH relativeFrom="margin">
+              <wp:posOffset>-356235</wp:posOffset>
+            </wp:positionH>
+            <wp:positionV relativeFrom="margin">
+              <wp:posOffset>1431290</wp:posOffset>
+            </wp:positionV>
+            <wp:extent cx="1133475" cy="90805"/>
+            <wp:effectExtent l="0" t="0" r="9525" b="4445"/>
+            <wp:wrapSquare wrapText="bothSides"/>
+            <wp:docPr id="323927572" name="Picture 323927572"/>
+            <wp:cNvGraphicFramePr>
+              <a:graphicFrameLocks xmlns:a="http://schemas.openxmlformats.org/drawingml/2006/main" noChangeAspect="1"/>
+            </wp:cNvGraphicFramePr>
+            <a:graphic xmlns:a="http://schemas.openxmlformats.org/drawingml/2006/main">
+              <a:graphicData uri="http://schemas.openxmlformats.org/drawingml/2006/picture">
+                <pic:pic xmlns:pic="http://schemas.openxmlformats.org/drawingml/2006/picture">
+                  <pic:nvPicPr>
+                    <pic:cNvPr id="1553621060" name="Picture 1553621060"/>
+                    <pic:cNvPicPr/>
+                  </pic:nvPicPr>
+                  <pic:blipFill>
+                    <a:blip r:embed="rId10">
+                      <a:extLst>
+                        <a:ext uri="{28A0092B-C50C-407E-A947-70E740481C1C}">
+                          <a14:useLocalDpi xmlns:a14="http://schemas.microsoft.com/office/drawing/2010/main" val="0"/>
+                        </a:ext>
+                      </a:extLst>
+                    </a:blip>
+                    <a:stretch>
+                      <a:fillRect/>
+                    </a:stretch>
+                  </pic:blipFill>
+                  <pic:spPr>
+                    <a:xfrm>
+                      <a:off x="0" y="0"/>
+                      <a:ext cx="1133475" cy="90805"/>
+                    </a:xfrm>
+                    <a:prstGeom prst="rect">
+                      <a:avLst/>
+                    </a:prstGeom>
+                  </pic:spPr>
+                </pic:pic>
+              </a:graphicData>
+            </a:graphic>
+          </wp:anchor>
+        </w:drawing>
+      </w:r>
+    </w:p>
+    <w:p>
+      <w:pPr>
+        <w:rPr>
+          <w:noProof/>
+        </w:rPr>
+      </w:pPr>
+    </w:p>
+    <w:p>
+      <w:pPr>
+        <w:ind w:right="2976"/>
+        <w:rPr>
+          <w:noProof/>
+          <w:sz w:val="32"/>
+          <w:szCs w:val="32"/>
+        </w:rPr>
+      </w:pPr>
+    </w:p>
+    <w:p>
+      <w:pPr>
+        <w:rPr>
+          <w:noProof/>
+        </w:rPr>
+      </w:pPr>
+    </w:p>
+    <w:p>
+      <w:pPr>
+        <w:rPr>
+          <w:noProof/>
+        </w:rPr>
+      </w:pPr>
+    </w:p>
+    <w:p>
+      <w:pPr>
+        <w:rPr>
+          <w:noProof/>
+        </w:rPr>
+      </w:pPr>
+      <w:r>
+        <w:rPr>
+          <w:noProof/>
+        </w:rPr>
+        <mc:AlternateContent>
+          <mc:Choice Requires="wps">
+            <w:drawing>
+              <wp:anchor distT="0" distB="0" distL="114300" distR="114300" simplePos="0" relativeHeight="251696128" behindDoc="0" locked="0" layoutInCell="1" allowOverlap="1" wp14:anchorId="066D94B6" wp14:editId="53EF291E">
+                <wp:simplePos x="0" y="0"/>
+                <wp:positionH relativeFrom="column">
+                  <wp:posOffset>-622544</wp:posOffset>
+                </wp:positionH>
+                <wp:positionV relativeFrom="paragraph">
+                  <wp:posOffset>309196</wp:posOffset>
+                </wp:positionV>
+                <wp:extent cx="2325272" cy="1054882"/>
+                <wp:effectExtent l="38100" t="38100" r="37465" b="31115"/>
+                <wp:wrapNone/>
+                <wp:docPr id="1102270323" name="Google Shape;3111;p71"/>
+                <wp:cNvGraphicFramePr/>
+                <a:graphic xmlns:a="http://schemas.openxmlformats.org/drawingml/2006/main">
+                  <a:graphicData uri="http://schemas.microsoft.com/office/word/2010/wordprocessingShape">
+                    <wps:wsp>
+                      <wps:cNvSpPr/>
+                      <wps:spPr>
+                        <a:xfrm flipH="1">
+                          <a:off x="0" y="0"/>
+                          <a:ext cx="2325272" cy="1054882"/>
+                        </a:xfrm>
+                        <a:custGeom>
+                          <a:avLst/>
+                          <a:gdLst/>
+                          <a:ahLst/>
+                          <a:cxnLst/>
+                          <a:rect l="l" t="t" r="r" b="b"/>
+                          <a:pathLst>
+                            <a:path w="140281" h="63360" extrusionOk="0">
+                              <a:moveTo>
+                                <a:pt x="4022" y="0"/>
+                              </a:moveTo>
+                              <a:cubicBezTo>
+                                <a:pt x="1807" y="6"/>
+                                <a:pt x="6" y="1801"/>
+                                <a:pt x="0" y="4021"/>
+                              </a:cubicBezTo>
+                              <a:lnTo>
+                                <a:pt x="0" y="24017"/>
+                              </a:lnTo>
+                              <a:cubicBezTo>
+                                <a:pt x="20553" y="26066"/>
+                                <a:pt x="36886" y="42675"/>
+                                <a:pt x="38494" y="63359"/>
+                              </a:cubicBezTo>
+                              <a:lnTo>
+                                <a:pt x="136260" y="63359"/>
+                              </a:lnTo>
+                              <a:cubicBezTo>
+                                <a:pt x="138480" y="63354"/>
+                                <a:pt x="140275" y="61552"/>
+                                <a:pt x="140281" y="59338"/>
+                              </a:cubicBezTo>
+                              <a:lnTo>
+                                <a:pt x="140281" y="4021"/>
+                              </a:lnTo>
+                              <a:cubicBezTo>
+                                <a:pt x="140275" y="1801"/>
+                                <a:pt x="138480" y="6"/>
+                                <a:pt x="136260" y="0"/>
+                              </a:cubicBezTo>
+                              <a:close/>
+                            </a:path>
+                          </a:pathLst>
+                        </a:custGeom>
+                        <a:noFill/>
+                        <a:ln w="76200" cap="flat" cmpd="sng">
+                          <a:solidFill>
+                            <a:schemeClr val="lt2"/>
+                          </a:solidFill>
+                          <a:prstDash val="solid"/>
+                          <a:round/>
+                          <a:headEnd type="none" w="sm" len="sm"/>
+                          <a:tailEnd type="none" w="sm" len="sm"/>
+                        </a:ln>
+                      </wps:spPr>
+                      <wps:bodyPr spcFirstLastPara="1" wrap="square" lIns="91425" tIns="91425" rIns="91425" bIns="91425" anchor="ctr" anchorCtr="0">
+                        <a:noAutofit/>
+                      </wps:bodyPr>
+                    </wps:wsp>
+                  </a:graphicData>
+                </a:graphic>
+                <wp14:sizeRelH relativeFrom="margin">
+                  <wp14:pctWidth>0</wp14:pctWidth>
+                </wp14:sizeRelH>
+                <wp14:sizeRelV relativeFrom="margin">
+                  <wp14:pctHeight>0</wp14:pctHeight>
+                </wp14:sizeRelV>
+              </wp:anchor>
+            </w:drawing>
+          </mc:Choice>
+          <mc:Fallback>
+            <w:pict>
+              <v:shape w14:anchorId="72087799" id="Google Shape;3111;p71" o:spid="_x0000_s1026" style="position:absolute;margin-left:-49pt;margin-top:24.35pt;width:183.1pt;height:83.05pt;flip:x;z-index:251696128;visibility:visible;mso-wrap-style:square;mso-width-percent:0;mso-height-percent:0;mso-wrap-distance-left:9pt;mso-wrap-distance-top:0;mso-wrap-distance-right:9pt;mso-wrap-distance-bottom:0;mso-position-horizontal:absolute;mso-position-horizontal-relative:text;mso-position-vertical:absolute;mso-position-vertical-relative:text;mso-width-percent:0;mso-height-percent:0;mso-width-relative:margin;mso-height-relative:margin;v-text-anchor:middle" coordsize="140281,63360" o:gfxdata="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" path="m4022,c1807,6,6,1801,,4021l,24017v20553,2049,36886,18658,38494,39342l136260,63359v2220,-5,4015,-1807,4021,-4021l140281,4021c140275,1801,138480,6,136260,l4022,xe" filled="f" strokecolor="#e7e6e6 [3203]" strokeweight="6pt">
+                <v:stroke startarrowwidth="narrow" startarrowlength="short" endarrowwidth="narrow" endarrowlength="short"/>
+                <v:path arrowok="t" o:extrusionok="f"/>
+              </v:shape>
+            </w:pict>
+          </mc:Fallback>
+        </mc:AlternateContent>
+      </w:r>
+    </w:p>
+    <w:p>
+      <w:pPr>
+        <w:rPr>
+          <w:noProof/>
+        </w:rPr>
+      </w:pPr>
+      <w:r>
+        <w:rPr>
+          <w:noProof/>
+        </w:rPr>
+        <mc:AlternateContent>
+          <mc:Choice Requires="wps">
+            <w:drawing>
+              <wp:anchor distT="0" distB="0" distL="114300" distR="114300" simplePos="0" relativeHeight="251689984" behindDoc="0" locked="0" layoutInCell="1" allowOverlap="1" wp14:anchorId="284FC3DE" wp14:editId="6A39C0C7">
+                <wp:simplePos x="0" y="0"/>
+                <wp:positionH relativeFrom="column">
+                  <wp:posOffset>2068488</wp:posOffset>
+                </wp:positionH>
+                <wp:positionV relativeFrom="paragraph">
+                  <wp:posOffset>23446</wp:posOffset>
+                </wp:positionV>
+                <wp:extent cx="2311889" cy="1033780"/>
+                <wp:effectExtent l="38100" t="38100" r="31750" b="33020"/>
+                <wp:wrapNone/>
+                <wp:docPr id="3111" name="Google Shape;3111;p71"/>
+                <wp:cNvGraphicFramePr/>
+                <a:graphic xmlns:a="http://schemas.openxmlformats.org/drawingml/2006/main">
+                  <a:graphicData uri="http://schemas.microsoft.com/office/word/2010/wordprocessingShape">
+                    <wps:wsp>
+                      <wps:cNvSpPr/>
+                      <wps:spPr>
+                        <a:xfrm>
+                          <a:off x="0" y="0"/>
+                          <a:ext cx="2311889" cy="1033780"/>
+                        </a:xfrm>
+                        <a:custGeom>
+                          <a:avLst/>
+                          <a:gdLst/>
+                          <a:ahLst/>
+                          <a:cxnLst/>
+                          <a:rect l="l" t="t" r="r" b="b"/>
+                          <a:pathLst>
+                            <a:path w="140281" h="63360" extrusionOk="0">
+                              <a:moveTo>
+                                <a:pt x="4022" y="0"/>
+                              </a:moveTo>
+                              <a:cubicBezTo>
+                                <a:pt x="1807" y="6"/>
+                                <a:pt x="6" y="1801"/>
+                                <a:pt x="0" y="4021"/>
+                              </a:cubicBezTo>
+                              <a:lnTo>
+                                <a:pt x="0" y="24017"/>
+                              </a:lnTo>
+                              <a:cubicBezTo>
+                                <a:pt x="20553" y="26066"/>
+                                <a:pt x="36886" y="42675"/>
+                                <a:pt x="38494" y="63359"/>
+                              </a:cubicBezTo>
+                              <a:lnTo>
+                                <a:pt x="136260" y="63359"/>
+                              </a:lnTo>
+                              <a:cubicBezTo>
+                                <a:pt x="138480" y="63354"/>
+                                <a:pt x="140275" y="61552"/>
+                                <a:pt x="140281" y="59338"/>
+                              </a:cubicBezTo>
+                              <a:lnTo>
+                                <a:pt x="140281" y="4021"/>
+                              </a:lnTo>
+                              <a:cubicBezTo>
+                                <a:pt x="140275" y="1801"/>
+                                <a:pt x="138480" y="6"/>
+                                <a:pt x="136260" y="0"/>
+                              </a:cubicBezTo>
+                              <a:close/>
+                            </a:path>
+                          </a:pathLst>
+                        </a:custGeom>
+                        <a:noFill/>
+                        <a:ln w="76200" cap="flat" cmpd="sng">
+                          <a:solidFill>
+                            <a:schemeClr val="lt2"/>
+                          </a:solidFill>
+                          <a:prstDash val="solid"/>
+                          <a:round/>
+                          <a:headEnd type="none" w="sm" len="sm"/>
+                          <a:tailEnd type="none" w="sm" len="sm"/>
+                        </a:ln>
+                      </wps:spPr>
+                      <wps:bodyPr spcFirstLastPara="1" wrap="square" lIns="91425" tIns="91425" rIns="91425" bIns="91425" anchor="ctr" anchorCtr="0">
+                        <a:noAutofit/>
+                      </wps:bodyPr>
+                    </wps:wsp>
+                  </a:graphicData>
+                </a:graphic>
+                <wp14:sizeRelH relativeFrom="margin">
+                  <wp14:pctWidth>0</wp14:pctWidth>
+                </wp14:sizeRelH>
+                <wp14:sizeRelV relativeFrom="margin">
+                  <wp14:pctHeight>0</wp14:pctHeight>
+                </wp14:sizeRelV>
+              </wp:anchor>
+            </w:drawing>
+          </mc:Choice>
+          <mc:Fallback>
+            <w:pict>
+              <v:shape w14:anchorId="27FA4BFD" id="Google Shape;3111;p71" o:spid="_x0000_s1026" style="position:absolute;margin-left:162.85pt;margin-top:1.85pt;width:182.05pt;height:81.4pt;z-index:251689984;visibility:visible;mso-wrap-style:square;mso-width-percent:0;mso-height-percent:0;mso-wrap-distance-left:9pt;mso-wrap-distance-top:0;mso-wrap-distance-right:9pt;mso-wrap-distance-bottom:0;mso-position-horizontal:absolute;mso-position-horizontal-relative:text;mso-position-vertical:absolute;mso-position-vertical-relative:text;mso-width-percent:0;mso-height-percent:0;mso-width-relative:margin;mso-height-relative:margin;v-text-anchor:middle" coordsize="140281,63360" o:gfxdata="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" path="m4022,c1807,6,6,1801,,4021l,24017v20553,2049,36886,18658,38494,39342l136260,63359v2220,-5,4015,-1807,4021,-4021l140281,4021c140275,1801,138480,6,136260,l4022,xe" filled="f" strokecolor="#e7e6e6 [3203]" strokeweight="6pt">
+                <v:stroke startarrowwidth="narrow" startarrowlength="short" endarrowwidth="narrow" endarrowlength="short"/>
+                <v:path arrowok="t" o:extrusionok="f"/>
+              </v:shape>
+            </w:pict>
+          </mc:Fallback>
+        </mc:AlternateContent>
+      </w:r>
+    </w:p>
+    <w:p>
+      <w:pPr>
+        <w:rPr>
+          <w:noProof/>
+        </w:rPr>
+      </w:pPr>
+      <w:r>
+        <w:rPr>
+          <w:noProof/>
+        </w:rPr>
+        <mc:AlternateContent>
+          <mc:Choice Requires="wps">
+            <w:drawing>
+              <wp:anchor distT="0" distB="0" distL="114300" distR="114300" simplePos="0" relativeHeight="251700224" behindDoc="0" locked="0" layoutInCell="1" allowOverlap="1" wp14:anchorId="429D4423" wp14:editId="6F20D3E6">
+                <wp:simplePos x="0" y="0"/>
+                <wp:positionH relativeFrom="margin">
+                  <wp:posOffset>-94320</wp:posOffset>
+                </wp:positionH>
+                <wp:positionV relativeFrom="paragraph">
+                  <wp:posOffset>293443</wp:posOffset>
+                </wp:positionV>
+                <wp:extent cx="1378676" cy="419100"/>
+                <wp:effectExtent l="0" t="0" r="0" b="0"/>
+                <wp:wrapNone/>
+                <wp:docPr id="1701" name="Google Shape;1701;p51"/>
+                <wp:cNvGraphicFramePr>
+                  <a:graphicFrameLocks xmlns:a="http://schemas.openxmlformats.org/drawingml/2006/main" noGrp="1"/>
+                </wp:cNvGraphicFramePr>
+                <a:graphic xmlns:a="http://schemas.openxmlformats.org/drawingml/2006/main">
+                  <a:graphicData uri="http://schemas.microsoft.com/office/word/2010/wordprocessingShape">
+                    <wps:wsp>
+                      <wps:cNvSpPr txBox="1">
+                        <a:spLocks noGrp="1"/>
+                      </wps:cNvSpPr>
+                      <wps:spPr>
+                        <a:xfrm>
+                          <a:off x="0" y="0"/>
+                          <a:ext cx="1378676" cy="419100"/>
+                        </a:xfrm>
+                        <a:prstGeom prst="rect">
+                          <a:avLst/>
+                        </a:prstGeom>
+                        <a:noFill/>
+                        <a:ln>
+                          <a:noFill/>
+                        </a:ln>
+                      </wps:spPr>
+                      <wps:txbx>
+                        <w:txbxContent>
+                          <w:p>
+                            <w:pPr>
+                              <w:rPr>
+                                <w:rFonts w:ascii="IBM Plex Sans" w:eastAsia="IBM Plex Sans" w:hAnsi="IBM Plex Sans" w:cs="IBM Plex Sans"/>
+                                <w:b/>
+                                <w:bCs/>
+                                <w:color w:val="A5A5A5" w:themeColor="accent3"/>
+                                <w:kern w:val="0"/>
+                                <w:sz w:val="32"/>
+                                <w:szCs w:val="32"/>
+                                <w:lang w:val="en-US"/>
+                                <w14:ligatures w14:val="none"/>
+                              </w:rPr>
+                            </w:pPr>
+                            <w:r>
+                              <w:rPr>
+                                <w:sz w:val="24"/>
+                                <w:szCs w:val="24"/>
+                              </w:rPr>
+                              <w:drawing>
+                                <wp:inline distT="0" distB="0" distL="0" distR="0" wp14:anchorId="04FC5CB5" wp14:editId="3AFE1DBB">
+                                  <wp:extent cx="927100" cy="261910"/>
+                                  <wp:effectExtent l="0" t="0" r="0" b="0"/>
+                                  <wp:docPr id="272570648" name="Picture 2"/>
+                                  <wp:cNvGraphicFramePr>
+                                    <a:graphicFrameLocks xmlns:a="http://schemas.openxmlformats.org/drawingml/2006/main" noChangeAspect="1"/>
+                                  </wp:cNvGraphicFramePr>
+                                  <a:graphic xmlns:a="http://schemas.openxmlformats.org/drawingml/2006/main">
+                                    <a:graphicData uri="http://schemas.openxmlformats.org/drawingml/2006/picture">
+                                      <pic:pic xmlns:pic="http://schemas.openxmlformats.org/drawingml/2006/picture">
+                                        <pic:nvPicPr>
+                                          <pic:cNvPr id="0" name="Picture 1"/>
+                                          <pic:cNvPicPr>
+                                            <a:picLocks noChangeAspect="1" noChangeArrowheads="1"/>
+                                          </pic:cNvPicPr>
+                                        </pic:nvPicPr>
+                                        <pic:blipFill>
+                                          <a:blip r:embed="rId11">
+                                            <a:extLst>
+                                              <a:ext uri="{28A0092B-C50C-407E-A947-70E740481C1C}">
+                                                <a14:useLocalDpi xmlns:a14="http://schemas.microsoft.com/office/drawing/2010/main" val="0"/>
+                                              </a:ext>
+                                            </a:extLst>
+                                          </a:blip>
+                                          <a:srcRect/>
+                                          <a:stretch>
+                                            <a:fillRect/>
+                                          </a:stretch>
+                                        </pic:blipFill>
+                                        <pic:spPr bwMode="auto">
+                                          <a:xfrm>
+                                            <a:off x="0" y="0"/>
+                                            <a:ext cx="944078" cy="266706"/>
+                                          </a:xfrm>
+                                          <a:prstGeom prst="rect">
+                                            <a:avLst/>
+                                          </a:prstGeom>
+                                          <a:noFill/>
+                                          <a:ln>
+                                            <a:noFill/>
+                                          </a:ln>
+                                        </pic:spPr>
+                                      </pic:pic>
+                                    </a:graphicData>
+                                  </a:graphic>
+                                </wp:inline>
+                              </w:drawing>
+                            </w:r>
+                          </w:p>
+                        </w:txbxContent>
+                      </wps:txbx>
+                      <wps:bodyPr spcFirstLastPara="1" wrap="square" lIns="91425" tIns="91425" rIns="91425" bIns="91425" anchor="ctr" anchorCtr="0">
+                        <a:noAutofit/>
+                      </wps:bodyPr>
+                    </wps:wsp>
+                  </a:graphicData>
+                </a:graphic>
+                <wp14:sizeRelH relativeFrom="margin">
+                  <wp14:pctWidth>0</wp14:pctWidth>
+                </wp14:sizeRelH>
+                <wp14:sizeRelV relativeFrom="margin">
+                  <wp14:pctHeight>0</wp14:pctHeight>
+                </wp14:sizeRelV>
+              </wp:anchor>
+            </w:drawing>
+          </mc:Choice>
+          <mc:Fallback>
+            <w:pict>
+              <v:shape w14:anchorId="429D4423" id="Google Shape;1701;p51" o:spid="_x0000_s1029" type="#_x0000_t202" style="position:absolute;margin-left:-7.45pt;margin-top:23.1pt;width:108.55pt;height:33pt;z-index:251700224;visibility:visible;mso-wrap-style:square;mso-width-percent:0;mso-height-percent:0;mso-wrap-distance-left:9pt;mso-wrap-distance-top:0;mso-wrap-distance-right:9pt;mso-wrap-distance-bottom:0;mso-position-horizontal:absolute;mso-position-horizontal-relative:margin;mso-position-vertical:absolute;mso-position-vertical-relative:text;mso-width-percent:0;mso-height-percent:0;mso-width-relative:margin;mso-height-relative:margin;v-text-anchor:middle" o:gfxdata="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" filled="f" stroked="f">
+                <o:lock v:ext="edit" grouping="t"/>
+                <v:textbox inset="2.53958mm,2.53958mm,2.53958mm,2.53958mm">
+                  <w:txbxContent>
+                    <w:p>
+                      <w:pPr>
+                        <w:rPr>
+                          <w:rFonts w:ascii="IBM Plex Sans" w:eastAsia="IBM Plex Sans" w:hAnsi="IBM Plex Sans" w:cs="IBM Plex Sans"/>
+                          <w:b/>
+                          <w:bCs/>
+                          <w:color w:val="A5A5A5" w:themeColor="accent3"/>
+                          <w:kern w:val="0"/>
+                          <w:sz w:val="32"/>
+                          <w:szCs w:val="32"/>
+                          <w:lang w:val="en-US"/>
+                          <w14:ligatures w14:val="none"/>
+                        </w:rPr>
+                      </w:pPr>
+                      <w:r>
+                        <w:rPr>
+                          <w:sz w:val="24"/>
+                          <w:szCs w:val="24"/>
+                        </w:rPr>
+                        <w:drawing>
+                          <wp:inline distT="0" distB="0" distL="0" distR="0" wp14:anchorId="04FC5CB5" wp14:editId="3AFE1DBB">
+                            <wp:extent cx="927100" cy="261910"/>
+                            <wp:effectExtent l="0" t="0" r="0" b="0"/>
+                            <wp:docPr id="272570648" name="Picture 2"/>
+                            <wp:cNvGraphicFramePr>
+                              <a:graphicFrameLocks xmlns:a="http://schemas.openxmlformats.org/drawingml/2006/main" noChangeAspect="1"/>
+                            </wp:cNvGraphicFramePr>
+                            <a:graphic xmlns:a="http://schemas.openxmlformats.org/drawingml/2006/main">
+                              <a:graphicData uri="http://schemas.openxmlformats.org/drawingml/2006/picture">
+                                <pic:pic xmlns:pic="http://schemas.openxmlformats.org/drawingml/2006/picture">
+                                  <pic:nvPicPr>
+                                    <pic:cNvPr id="0" name="Picture 1"/>
+                                    <pic:cNvPicPr>
+                                      <a:picLocks noChangeAspect="1" noChangeArrowheads="1"/>
+                                    </pic:cNvPicPr>
+                                  </pic:nvPicPr>
+                                  <pic:blipFill>
+                                    <a:blip r:embed="rId11">
+                                      <a:extLst>
+                                        <a:ext uri="{28A0092B-C50C-407E-A947-70E740481C1C}">
+                                          <a14:useLocalDpi xmlns:a14="http://schemas.microsoft.com/office/drawing/2010/main" val="0"/>
+                                        </a:ext>
+                                      </a:extLst>
+                                    </a:blip>
+                                    <a:srcRect/>
+                                    <a:stretch>
+                                      <a:fillRect/>
+                                    </a:stretch>
+                                  </pic:blipFill>
+                                  <pic:spPr bwMode="auto">
+                                    <a:xfrm>
+                                      <a:off x="0" y="0"/>
+                                      <a:ext cx="944078" cy="266706"/>
+                                    </a:xfrm>
+                                    <a:prstGeom prst="rect">
+                                      <a:avLst/>
+                                    </a:prstGeom>
+                                    <a:noFill/>
+                                    <a:ln>
+                                      <a:noFill/>
+                                    </a:ln>
+                                  </pic:spPr>
+                                </pic:pic>
+                              </a:graphicData>
+                            </a:graphic>
+                          </wp:inline>
+                        </w:drawing>
+                      </w:r>
+                    </w:p>
+                  </w:txbxContent>
+                </v:textbox>
+                <w10:wrap anchorx="margin"/>
+              </v:shape>
+            </w:pict>
+          </mc:Fallback>
+        </mc:AlternateContent>
+      </w:r>
+      <w:r>
+        <w:rPr>
+          <w:noProof/>
+        </w:rPr>
+        <w:drawing>
+          <wp:anchor distT="0" distB="0" distL="114300" distR="114300" simplePos="0" relativeHeight="251685888" behindDoc="0" locked="0" layoutInCell="1" allowOverlap="1" wp14:anchorId="49FE2329" wp14:editId="0822A0E9">
+            <wp:simplePos x="0" y="0"/>
+            <wp:positionH relativeFrom="margin">
+              <wp:posOffset>3223888</wp:posOffset>
+            </wp:positionH>
+            <wp:positionV relativeFrom="page">
+              <wp:posOffset>3367798</wp:posOffset>
+            </wp:positionV>
+            <wp:extent cx="429260" cy="339090"/>
+            <wp:effectExtent l="0" t="0" r="8890" b="3810"/>
+            <wp:wrapSquare wrapText="bothSides"/>
+            <wp:docPr id="7" name="Picture 6">
+              <a:extLst xmlns:a="http://schemas.openxmlformats.org/drawingml/2006/main">
+                <a:ext uri="{FF2B5EF4-FFF2-40B4-BE49-F238E27FC236}">
+                  <a16:creationId xmlns:a16="http://schemas.microsoft.com/office/drawing/2014/main" id="{C99F3516-1E8B-8B93-E9B1-5B08E39E409A}"/>
+                </a:ext>
+              </a:extLst>
+            </wp:docPr>
+            <wp:cNvGraphicFramePr>
+              <a:graphicFrameLocks xmlns:a="http://schemas.openxmlformats.org/drawingml/2006/main" noChangeAspect="1"/>
+            </wp:cNvGraphicFramePr>
+            <a:graphic xmlns:a="http://schemas.openxmlformats.org/drawingml/2006/main">
+              <a:graphicData uri="http://schemas.openxmlformats.org/drawingml/2006/picture">
+                <pic:pic xmlns:pic="http://schemas.openxmlformats.org/drawingml/2006/picture">
+                  <pic:nvPicPr>
+                    <pic:cNvPr id="7" name="Picture 6">
+                      <a:extLst>
+                        <a:ext uri="{FF2B5EF4-FFF2-40B4-BE49-F238E27FC236}">
+                          <a16:creationId xmlns:a16="http://schemas.microsoft.com/office/drawing/2014/main" id="{C99F3516-1E8B-8B93-E9B1-5B08E39E409A}"/>
+                        </a:ext>
+                      </a:extLst>
+                    </pic:cNvPr>
+                    <pic:cNvPicPr>
+                      <a:picLocks noChangeAspect="1"/>
+                    </pic:cNvPicPr>
+                  </pic:nvPicPr>
+                  <pic:blipFill>
+                    <a:blip r:embed="rId12" cstate="print">
+                      <a:extLst>
+                        <a:ext uri="{28A0092B-C50C-407E-A947-70E740481C1C}">
+                          <a14:useLocalDpi xmlns:a14="http://schemas.microsoft.com/office/drawing/2010/main" val="0"/>
+                        </a:ext>
+                      </a:extLst>
+                    </a:blip>
+                    <a:stretch>
+                      <a:fillRect/>
+                    </a:stretch>
+                  </pic:blipFill>
+                  <pic:spPr>
+                    <a:xfrm>
+                      <a:off x="0" y="0"/>
+                      <a:ext cx="429260" cy="339090"/>
+                    </a:xfrm>
+                    <a:prstGeom prst="rect">
+                      <a:avLst/>
+                    </a:prstGeom>
+                  </pic:spPr>
+                </pic:pic>
+              </a:graphicData>
+            </a:graphic>
+            <wp14:sizeRelH relativeFrom="margin">
+              <wp14:pctWidth>0</wp14:pctWidth>
+            </wp14:sizeRelH>
+            <wp14:sizeRelV relativeFrom="margin">
+              <wp14:pctHeight>0</wp14:pctHeight>
+            </wp14:sizeRelV>
+          </wp:anchor>
+        </w:drawing>
+      </w:r>
+      <w:r>
+        <w:rPr>
+          <w:noProof/>
+          <w:sz w:val="32"/>
+          <w:szCs w:val="32"/>
+        </w:rPr>
+        <w:drawing>
+          <wp:anchor distT="0" distB="0" distL="114300" distR="114300" simplePos="0" relativeHeight="251682816" behindDoc="1" locked="0" layoutInCell="1" allowOverlap="1" wp14:anchorId="1D1D1EFA" wp14:editId="3D79FEBE">
+            <wp:simplePos x="0" y="0"/>
+            <wp:positionH relativeFrom="leftMargin">
+              <wp:posOffset>1093227</wp:posOffset>
+            </wp:positionH>
+            <wp:positionV relativeFrom="margin">
+              <wp:posOffset>3385952</wp:posOffset>
+            </wp:positionV>
+            <wp:extent cx="336550" cy="337185"/>
+            <wp:effectExtent l="0" t="0" r="6350" b="5715"/>
+            <wp:wrapSquare wrapText="bothSides"/>
+            <wp:docPr id="9" name="Picture 8" descr="A picture containing red, colorfulness, graphics, line&#10;&#10;Description automatically generated">
+              <a:extLst xmlns:a="http://schemas.openxmlformats.org/drawingml/2006/main">
+                <a:ext uri="{FF2B5EF4-FFF2-40B4-BE49-F238E27FC236}">
+                  <a16:creationId xmlns:a16="http://schemas.microsoft.com/office/drawing/2014/main" id="{792EF391-94AB-0B7D-6C16-C9CF2F6B1FED}"/>
+                </a:ext>
+              </a:extLst>
+            </wp:docPr>
+            <wp:cNvGraphicFramePr>
+              <a:graphicFrameLocks xmlns:a="http://schemas.openxmlformats.org/drawingml/2006/main" noChangeAspect="1"/>
+            </wp:cNvGraphicFramePr>
+            <a:graphic xmlns:a="http://schemas.openxmlformats.org/drawingml/2006/main">
+              <a:graphicData uri="http://schemas.openxmlformats.org/drawingml/2006/picture">
+                <pic:pic xmlns:pic="http://schemas.openxmlformats.org/drawingml/2006/picture">
+                  <pic:nvPicPr>
+                    <pic:cNvPr id="9" name="Picture 8" descr="A picture containing red, colorfulness, graphics, line&#10;&#10;Description automatically generated">
+                      <a:extLst>
+                        <a:ext uri="{FF2B5EF4-FFF2-40B4-BE49-F238E27FC236}">
+                          <a16:creationId xmlns:a16="http://schemas.microsoft.com/office/drawing/2014/main" id="{792EF391-94AB-0B7D-6C16-C9CF2F6B1FED}"/>
+                        </a:ext>
+                      </a:extLst>
+                    </pic:cNvPr>
+                    <pic:cNvPicPr>
+                      <a:picLocks noChangeAspect="1"/>
+                    </pic:cNvPicPr>
+                  </pic:nvPicPr>
+                  <pic:blipFill>
+                    <a:blip r:embed="rId13" cstate="print">
+                      <a:extLst>
+                        <a:ext uri="{28A0092B-C50C-407E-A947-70E740481C1C}">
+                          <a14:useLocalDpi xmlns:a14="http://schemas.microsoft.com/office/drawing/2010/main" val="0"/>
+                        </a:ext>
+                      </a:extLst>
+                    </a:blip>
+                    <a:stretch>
+                      <a:fillRect/>
+                    </a:stretch>
+                  </pic:blipFill>
+                  <pic:spPr>
+                    <a:xfrm>
+                      <a:off x="0" y="0"/>
+                      <a:ext cx="336550" cy="337185"/>
+                    </a:xfrm>
+                    <a:prstGeom prst="rect">
+                      <a:avLst/>
+                    </a:prstGeom>
+                  </pic:spPr>
+                </pic:pic>
+              </a:graphicData>
+            </a:graphic>
+            <wp14:sizeRelH relativeFrom="margin">
+              <wp14:pctWidth>0</wp14:pctWidth>
+            </wp14:sizeRelH>
+            <wp14:sizeRelV relativeFrom="margin">
+              <wp14:pctHeight>0</wp14:pctHeight>
+            </wp14:sizeRelV>
+          </wp:anchor>
+        </w:drawing>
+      </w:r>
+    </w:p>
+    <w:p>
+      <w:pPr>
+        <w:rPr>
+          <w:noProof/>
+        </w:rPr>
+      </w:pPr>
+      <w:r>
+        <w:rPr>
+          <w:noProof/>
+        </w:rPr>
+        <w:drawing>
+          <wp:anchor distT="0" distB="0" distL="114300" distR="114300" simplePos="0" relativeHeight="251701248" behindDoc="0" locked="0" layoutInCell="1" allowOverlap="1" wp14:anchorId="4671E14B" wp14:editId="6E09B3B2">
+            <wp:simplePos x="0" y="0"/>
+            <wp:positionH relativeFrom="margin">
+              <wp:posOffset>3038159</wp:posOffset>
+            </wp:positionH>
+            <wp:positionV relativeFrom="margin">
+              <wp:posOffset>3685601</wp:posOffset>
+            </wp:positionV>
+            <wp:extent cx="894715" cy="248920"/>
+            <wp:effectExtent l="0" t="0" r="0" b="0"/>
+            <wp:wrapSquare wrapText="bothSides"/>
+            <wp:docPr id="1333990860" name="Picture 5"/>
+            <wp:cNvGraphicFramePr>
+              <a:graphicFrameLocks xmlns:a="http://schemas.openxmlformats.org/drawingml/2006/main" noChangeAspect="1"/>
+            </wp:cNvGraphicFramePr>
+            <a:graphic xmlns:a="http://schemas.openxmlformats.org/drawingml/2006/main">
+              <a:graphicData uri="http://schemas.openxmlformats.org/drawingml/2006/picture">
+                <pic:pic xmlns:pic="http://schemas.openxmlformats.org/drawingml/2006/picture">
+                  <pic:nvPicPr>
+                    <pic:cNvPr id="0" name="Picture 3"/>
+                    <pic:cNvPicPr>
+                      <a:picLocks noChangeAspect="1" noChangeArrowheads="1"/>
+                    </pic:cNvPicPr>
+                  </pic:nvPicPr>
+                  <pic:blipFill>
+                    <a:blip r:embed="rId14" cstate="print">
+                      <a:extLst>
+                        <a:ext uri="{28A0092B-C50C-407E-A947-70E740481C1C}">
+                          <a14:useLocalDpi xmlns:a14="http://schemas.microsoft.com/office/drawing/2010/main" val="0"/>
+                        </a:ext>
+                      </a:extLst>
+                    </a:blip>
+                    <a:srcRect/>
+                    <a:stretch>
+                      <a:fillRect/>
+                    </a:stretch>
+                  </pic:blipFill>
+                  <pic:spPr bwMode="auto">
+                    <a:xfrm>
+                      <a:off x="0" y="0"/>
+                      <a:ext cx="894715" cy="248920"/>
+                    </a:xfrm>
+                    <a:prstGeom prst="rect">
+                      <a:avLst/>
+                    </a:prstGeom>
+                    <a:noFill/>
+                  </pic:spPr>
+                </pic:pic>
+              </a:graphicData>
+            </a:graphic>
+          </wp:anchor>
+        </w:drawing>
+      </w:r>
+      <w:r>
+        <w:rPr>
+          <w:noProof/>
+          <w:sz w:val="32"/>
+          <w:szCs w:val="32"/>
+        </w:rPr>
+        <mc:AlternateContent>
+          <mc:Choice Requires="wpg">
+            <w:drawing>
+              <wp:anchor distT="0" distB="0" distL="114300" distR="114300" simplePos="0" relativeHeight="251681792" behindDoc="0" locked="0" layoutInCell="1" allowOverlap="1" wp14:anchorId="69346495" wp14:editId="0CA3FEDB">
+                <wp:simplePos x="0" y="0"/>
+                <wp:positionH relativeFrom="column">
+                  <wp:posOffset>1061764</wp:posOffset>
+                </wp:positionH>
+                <wp:positionV relativeFrom="paragraph">
+                  <wp:posOffset>22557</wp:posOffset>
+                </wp:positionV>
+                <wp:extent cx="1655580" cy="843115"/>
+                <wp:effectExtent l="0" t="0" r="1905" b="0"/>
+                <wp:wrapNone/>
+                <wp:docPr id="16" name="Google Shape;18387;p94">
+                  <a:extLst xmlns:a="http://schemas.openxmlformats.org/drawingml/2006/main">
+                    <a:ext uri="{FF2B5EF4-FFF2-40B4-BE49-F238E27FC236}">
+                      <a16:creationId xmlns:a16="http://schemas.microsoft.com/office/drawing/2014/main" id="{1DAB3443-67A8-B349-89F3-D9C729E1181C}"/>
+                    </a:ext>
+                  </a:extLst>
+                </wp:docPr>
+                <wp:cNvGraphicFramePr/>
+                <a:graphic xmlns:a="http://schemas.openxmlformats.org/drawingml/2006/main">
+                  <a:graphicData uri="http://schemas.microsoft.com/office/word/2010/wordprocessingGroup">
+                    <wpg:wgp>
+                      <wpg:cNvGrpSpPr/>
+                      <wpg:grpSpPr>
+                        <a:xfrm>
+                          <a:off x="0" y="0"/>
+                          <a:ext cx="1655580" cy="843115"/>
+                          <a:chOff x="0" y="0"/>
+                          <a:chExt cx="499920" cy="300136"/>
+                        </a:xfrm>
+                      </wpg:grpSpPr>
+                      <wps:wsp>
+                        <wps:cNvPr id="811438566" name="Google Shape;18388;p94">
+                          <a:extLst>
+                            <a:ext uri="{FF2B5EF4-FFF2-40B4-BE49-F238E27FC236}">
+                              <a16:creationId xmlns:a16="http://schemas.microsoft.com/office/drawing/2014/main" id="{E7086D2C-C9A2-DA00-FBDC-8581FCA75C85}"/>
+                            </a:ext>
+                          </a:extLst>
+                        </wps:cNvPr>
+                        <wps:cNvSpPr/>
+                        <wps:spPr>
+                          <a:xfrm>
+                            <a:off x="63939" y="0"/>
+                            <a:ext cx="372777" cy="247155"/>
+                          </a:xfrm>
+                          <a:custGeom>
+                            <a:avLst/>
+                            <a:gdLst/>
+                            <a:ahLst/>
+                            <a:cxnLst/>
+                            <a:rect l="l" t="t" r="r" b="b"/>
+                            <a:pathLst>
+                              <a:path w="14220" h="9428" extrusionOk="0">
+                                <a:moveTo>
+                                  <a:pt x="622" y="1"/>
+                                </a:moveTo>
+                                <a:cubicBezTo>
+                                  <a:pt x="275" y="1"/>
+                                  <a:pt x="1" y="290"/>
+                                  <a:pt x="1" y="636"/>
+                                </a:cubicBezTo>
+                                <a:lnTo>
+                                  <a:pt x="1" y="9427"/>
+                                </a:lnTo>
+                                <a:lnTo>
+                                  <a:pt x="14220" y="9427"/>
+                                </a:lnTo>
+                                <a:lnTo>
+                                  <a:pt x="14220" y="636"/>
+                                </a:lnTo>
+                                <a:cubicBezTo>
+                                  <a:pt x="14220" y="290"/>
+                                  <a:pt x="13931" y="1"/>
+                                  <a:pt x="13585" y="1"/>
+                                </a:cubicBezTo>
+                                <a:close/>
+                              </a:path>
+                            </a:pathLst>
+                          </a:custGeom>
+                          <a:solidFill>
+                            <a:srgbClr val="6D8192"/>
+                          </a:solidFill>
+                          <a:ln>
+                            <a:noFill/>
+                          </a:ln>
+                        </wps:spPr>
+                        <wps:bodyPr spcFirstLastPara="1" wrap="square" lIns="91425" tIns="91425" rIns="91425" bIns="91425" anchor="ctr" anchorCtr="0">
+                          <a:noAutofit/>
+                        </wps:bodyPr>
+                      </wps:wsp>
+                      <wps:wsp>
+                        <wps:cNvPr id="514735606" name="Google Shape;18389;p94">
+                          <a:extLst>
+                            <a:ext uri="{FF2B5EF4-FFF2-40B4-BE49-F238E27FC236}">
+                              <a16:creationId xmlns:a16="http://schemas.microsoft.com/office/drawing/2014/main" id="{417372F5-ABE5-CAD1-CBF2-9F6810489239}"/>
+                            </a:ext>
+                          </a:extLst>
+                        </wps:cNvPr>
+                        <wps:cNvSpPr/>
+                        <wps:spPr>
+                          <a:xfrm>
+                            <a:off x="0" y="235018"/>
+                            <a:ext cx="499920" cy="33319"/>
+                          </a:xfrm>
+                          <a:custGeom>
+                            <a:avLst/>
+                            <a:gdLst/>
+                            <a:ahLst/>
+                            <a:cxnLst/>
+                            <a:rect l="l" t="t" r="r" b="b"/>
+                            <a:pathLst>
+                              <a:path w="19070" h="1271" extrusionOk="0">
+                                <a:moveTo>
+                                  <a:pt x="2425" y="0"/>
+                                </a:moveTo>
+                                <a:lnTo>
+                                  <a:pt x="0" y="924"/>
+                                </a:lnTo>
+                                <a:lnTo>
+                                  <a:pt x="0" y="1271"/>
+                                </a:lnTo>
+                                <a:lnTo>
+                                  <a:pt x="19069" y="1271"/>
+                                </a:lnTo>
+                                <a:lnTo>
+                                  <a:pt x="19069" y="924"/>
+                                </a:lnTo>
+                                <a:lnTo>
+                                  <a:pt x="16659" y="0"/>
+                                </a:lnTo>
+                                <a:close/>
+                              </a:path>
+                            </a:pathLst>
+                          </a:custGeom>
+                          <a:solidFill>
+                            <a:srgbClr val="CFD9E0"/>
+                          </a:solidFill>
+                          <a:ln>
+                            <a:noFill/>
+                          </a:ln>
+                        </wps:spPr>
+                        <wps:bodyPr spcFirstLastPara="1" wrap="square" lIns="91425" tIns="91425" rIns="91425" bIns="91425" anchor="ctr" anchorCtr="0">
+                          <a:noAutofit/>
+                        </wps:bodyPr>
+                      </wps:wsp>
+                      <wps:wsp>
+                        <wps:cNvPr id="201118744" name="Google Shape;18390;p94">
+                          <a:extLst>
+                            <a:ext uri="{FF2B5EF4-FFF2-40B4-BE49-F238E27FC236}">
+                              <a16:creationId xmlns:a16="http://schemas.microsoft.com/office/drawing/2014/main" id="{335FEFB1-5259-9C5A-0CD1-163D1FF6E60D}"/>
+                            </a:ext>
+                          </a:extLst>
+                        </wps:cNvPr>
+                        <wps:cNvSpPr/>
+                        <wps:spPr>
+                          <a:xfrm>
+                            <a:off x="0" y="259241"/>
+                            <a:ext cx="499920" cy="40895"/>
+                          </a:xfrm>
+                          <a:custGeom>
+                            <a:avLst/>
+                            <a:gdLst/>
+                            <a:ahLst/>
+                            <a:cxnLst/>
+                            <a:rect l="l" t="t" r="r" b="b"/>
+                            <a:pathLst>
+                              <a:path w="19070" h="1560" extrusionOk="0">
+                                <a:moveTo>
+                                  <a:pt x="0" y="0"/>
+                                </a:moveTo>
+                                <a:lnTo>
+                                  <a:pt x="0" y="347"/>
+                                </a:lnTo>
+                                <a:cubicBezTo>
+                                  <a:pt x="0" y="1011"/>
+                                  <a:pt x="549" y="1559"/>
+                                  <a:pt x="1227" y="1559"/>
+                                </a:cubicBezTo>
+                                <a:lnTo>
+                                  <a:pt x="17842" y="1559"/>
+                                </a:lnTo>
+                                <a:cubicBezTo>
+                                  <a:pt x="18521" y="1559"/>
+                                  <a:pt x="19069" y="1011"/>
+                                  <a:pt x="19069" y="347"/>
+                                </a:cubicBezTo>
+                                <a:lnTo>
+                                  <a:pt x="19069" y="0"/>
+                                </a:lnTo>
+                                <a:close/>
+                              </a:path>
+                            </a:pathLst>
+                          </a:custGeom>
+                          <a:solidFill>
+                            <a:srgbClr val="F2F3F5"/>
+                          </a:solidFill>
+                          <a:ln>
+                            <a:noFill/>
+                          </a:ln>
+                        </wps:spPr>
+                        <wps:bodyPr spcFirstLastPara="1" wrap="square" lIns="91425" tIns="91425" rIns="91425" bIns="91425" anchor="ctr" anchorCtr="0">
+                          <a:noAutofit/>
+                        </wps:bodyPr>
+                      </wps:wsp>
+                      <wps:wsp>
+                        <wps:cNvPr id="620735086" name="Google Shape;18391;p94">
+                          <a:extLst>
+                            <a:ext uri="{FF2B5EF4-FFF2-40B4-BE49-F238E27FC236}">
+                              <a16:creationId xmlns:a16="http://schemas.microsoft.com/office/drawing/2014/main" id="{3BC83D94-480C-A24C-0175-3560D9FFDC94}"/>
+                            </a:ext>
+                          </a:extLst>
+                        </wps:cNvPr>
+                        <wps:cNvSpPr/>
+                        <wps:spPr>
+                          <a:xfrm>
+                            <a:off x="160436" y="259241"/>
+                            <a:ext cx="180543" cy="29544"/>
+                          </a:xfrm>
+                          <a:custGeom>
+                            <a:avLst/>
+                            <a:gdLst/>
+                            <a:ahLst/>
+                            <a:cxnLst/>
+                            <a:rect l="l" t="t" r="r" b="b"/>
+                            <a:pathLst>
+                              <a:path w="6887" h="1127" extrusionOk="0">
+                                <a:moveTo>
+                                  <a:pt x="1" y="0"/>
+                                </a:moveTo>
+                                <a:lnTo>
+                                  <a:pt x="1040" y="1039"/>
+                                </a:lnTo>
+                                <a:cubicBezTo>
+                                  <a:pt x="1083" y="1097"/>
+                                  <a:pt x="1156" y="1126"/>
+                                  <a:pt x="1242" y="1126"/>
+                                </a:cubicBezTo>
+                                <a:lnTo>
+                                  <a:pt x="5645" y="1126"/>
+                                </a:lnTo>
+                                <a:cubicBezTo>
+                                  <a:pt x="5717" y="1126"/>
+                                  <a:pt x="5804" y="1097"/>
+                                  <a:pt x="5847" y="1039"/>
+                                </a:cubicBezTo>
+                                <a:lnTo>
+                                  <a:pt x="6887" y="0"/>
+                                </a:lnTo>
+                                <a:lnTo>
+                                  <a:pt x="6064" y="0"/>
+                                </a:lnTo>
+                                <a:lnTo>
+                                  <a:pt x="5515" y="549"/>
+                                </a:lnTo>
+                                <a:lnTo>
+                                  <a:pt x="1358" y="549"/>
+                                </a:lnTo>
+                                <a:lnTo>
+                                  <a:pt x="809" y="0"/>
+                                </a:lnTo>
+                                <a:close/>
+                              </a:path>
+                            </a:pathLst>
+                          </a:custGeom>
+                          <a:solidFill>
+                            <a:srgbClr val="94A5B3"/>
+                          </a:solidFill>
+                          <a:ln>
+                            <a:noFill/>
+                          </a:ln>
+                        </wps:spPr>
+                        <wps:bodyPr spcFirstLastPara="1" wrap="square" lIns="91425" tIns="91425" rIns="91425" bIns="91425" anchor="ctr" anchorCtr="0">
+                          <a:noAutofit/>
+                        </wps:bodyPr>
+                      </wps:wsp>
+                      <wps:wsp>
+                        <wps:cNvPr id="1402994303" name="Google Shape;18392;p94">
+                          <a:extLst>
+                            <a:ext uri="{FF2B5EF4-FFF2-40B4-BE49-F238E27FC236}">
+                              <a16:creationId xmlns:a16="http://schemas.microsoft.com/office/drawing/2014/main" id="{6989E2FD-72D4-AFB4-4375-D06447557AF1}"/>
+                            </a:ext>
+                          </a:extLst>
+                        </wps:cNvPr>
+                        <wps:cNvSpPr/>
+                        <wps:spPr>
+                          <a:xfrm>
+                            <a:off x="63939" y="23463"/>
+                            <a:ext cx="372777" cy="188119"/>
+                          </a:xfrm>
+                          <a:custGeom>
+                            <a:avLst/>
+                            <a:gdLst/>
+                            <a:ahLst/>
+                            <a:cxnLst/>
+                            <a:rect l="l" t="t" r="r" b="b"/>
+                            <a:pathLst>
+                              <a:path w="14220" h="7176" extrusionOk="0">
+                                <a:moveTo>
+                                  <a:pt x="1" y="1"/>
+                                </a:moveTo>
+                                <a:lnTo>
+                                  <a:pt x="1" y="7175"/>
+                                </a:lnTo>
+                                <a:lnTo>
+                                  <a:pt x="14220" y="7175"/>
+                                </a:lnTo>
+                                <a:lnTo>
+                                  <a:pt x="14220" y="1"/>
+                                </a:lnTo>
+                                <a:close/>
+                              </a:path>
+                            </a:pathLst>
+                          </a:custGeom>
+                          <a:solidFill>
+                            <a:srgbClr val="91A2B1"/>
+                          </a:solidFill>
+                          <a:ln>
+                            <a:noFill/>
+                          </a:ln>
+                        </wps:spPr>
+                        <wps:bodyPr spcFirstLastPara="1" wrap="square" lIns="91425" tIns="91425" rIns="91425" bIns="91425" anchor="ctr" anchorCtr="0">
+                          <a:noAutofit/>
+                        </wps:bodyPr>
+                      </wps:wsp>
+                      <wps:wsp>
+                        <wps:cNvPr id="740894479" name="Google Shape;18393;p94">
+                          <a:extLst>
+                            <a:ext uri="{FF2B5EF4-FFF2-40B4-BE49-F238E27FC236}">
+                              <a16:creationId xmlns:a16="http://schemas.microsoft.com/office/drawing/2014/main" id="{2A4F0717-484A-78A9-7231-708E240B8607}"/>
+                            </a:ext>
+                          </a:extLst>
+                        </wps:cNvPr>
+                        <wps:cNvSpPr/>
+                        <wps:spPr>
+                          <a:xfrm>
+                            <a:off x="63939" y="23463"/>
+                            <a:ext cx="139674" cy="188119"/>
+                          </a:xfrm>
+                          <a:custGeom>
+                            <a:avLst/>
+                            <a:gdLst/>
+                            <a:ahLst/>
+                            <a:cxnLst/>
+                            <a:rect l="l" t="t" r="r" b="b"/>
+                            <a:pathLst>
+                              <a:path w="5328" h="7176" extrusionOk="0">
+                                <a:moveTo>
+                                  <a:pt x="1" y="1"/>
+                                </a:moveTo>
+                                <a:lnTo>
+                                  <a:pt x="1" y="7175"/>
+                                </a:lnTo>
+                                <a:lnTo>
+                                  <a:pt x="5327" y="7175"/>
+                                </a:lnTo>
+                                <a:lnTo>
+                                  <a:pt x="5327" y="1"/>
+                                </a:lnTo>
+                                <a:close/>
+                              </a:path>
+                            </a:pathLst>
+                          </a:custGeom>
+                          <a:solidFill>
+                            <a:srgbClr val="CFD9E0"/>
+                          </a:solidFill>
+                          <a:ln>
+                            <a:noFill/>
+                          </a:ln>
+                        </wps:spPr>
+                        <wps:bodyPr spcFirstLastPara="1" wrap="square" lIns="91425" tIns="91425" rIns="91425" bIns="91425" anchor="ctr" anchorCtr="0">
+                          <a:noAutofit/>
+                        </wps:bodyPr>
+                      </wps:wsp>
+                      <wps:wsp>
+                        <wps:cNvPr id="1212909278" name="Google Shape;18394;p94">
+                          <a:extLst>
+                            <a:ext uri="{FF2B5EF4-FFF2-40B4-BE49-F238E27FC236}">
+                              <a16:creationId xmlns:a16="http://schemas.microsoft.com/office/drawing/2014/main" id="{2D29D04B-7B91-9F58-7607-E74015DEE62A}"/>
+                            </a:ext>
+                          </a:extLst>
+                        </wps:cNvPr>
+                        <wps:cNvSpPr/>
+                        <wps:spPr>
+                          <a:xfrm>
+                            <a:off x="98752" y="62838"/>
+                            <a:ext cx="44697" cy="25376"/>
+                          </a:xfrm>
+                          <a:custGeom>
+                            <a:avLst/>
+                            <a:gdLst/>
+                            <a:ahLst/>
+                            <a:cxnLst/>
+                            <a:rect l="l" t="t" r="r" b="b"/>
+                            <a:pathLst>
+                              <a:path w="1705" h="968" extrusionOk="0">
+                                <a:moveTo>
+                                  <a:pt x="189" y="0"/>
+                                </a:moveTo>
+                                <a:cubicBezTo>
+                                  <a:pt x="87" y="0"/>
+                                  <a:pt x="1" y="72"/>
+                                  <a:pt x="1" y="173"/>
+                                </a:cubicBezTo>
+                                <a:lnTo>
+                                  <a:pt x="1" y="794"/>
+                                </a:lnTo>
+                                <a:cubicBezTo>
+                                  <a:pt x="1" y="881"/>
+                                  <a:pt x="87" y="967"/>
+                                  <a:pt x="189" y="967"/>
+                                </a:cubicBezTo>
+                                <a:lnTo>
+                                  <a:pt x="1517" y="967"/>
+                                </a:lnTo>
+                                <a:cubicBezTo>
+                                  <a:pt x="1618" y="967"/>
+                                  <a:pt x="1704" y="881"/>
+                                  <a:pt x="1704" y="794"/>
+                                </a:cubicBezTo>
+                                <a:lnTo>
+                                  <a:pt x="1704" y="173"/>
+                                </a:lnTo>
+                                <a:cubicBezTo>
+                                  <a:pt x="1704" y="72"/>
+                                  <a:pt x="1618" y="0"/>
+                                  <a:pt x="1517" y="0"/>
+                                </a:cubicBezTo>
+                                <a:close/>
+                              </a:path>
+                            </a:pathLst>
+                          </a:custGeom>
+                          <a:solidFill>
+                            <a:srgbClr val="F2F3F5"/>
+                          </a:solidFill>
+                          <a:ln>
+                            <a:noFill/>
+                          </a:ln>
+                        </wps:spPr>
+                        <wps:bodyPr spcFirstLastPara="1" wrap="square" lIns="91425" tIns="91425" rIns="91425" bIns="91425" anchor="ctr" anchorCtr="0">
+                          <a:noAutofit/>
+                        </wps:bodyPr>
+                      </wps:wsp>
+                      <wps:wsp>
+                        <wps:cNvPr id="449662968" name="Google Shape;18395;p94">
+                          <a:extLst>
+                            <a:ext uri="{FF2B5EF4-FFF2-40B4-BE49-F238E27FC236}">
+                              <a16:creationId xmlns:a16="http://schemas.microsoft.com/office/drawing/2014/main" id="{A8C8FDB1-BFEA-F761-C0BA-B2C082A42A54}"/>
+                            </a:ext>
+                          </a:extLst>
+                        </wps:cNvPr>
+                        <wps:cNvSpPr/>
+                        <wps:spPr>
+                          <a:xfrm>
+                            <a:off x="88555" y="103707"/>
+                            <a:ext cx="100299" cy="15152"/>
+                          </a:xfrm>
+                          <a:custGeom>
+                            <a:avLst/>
+                            <a:gdLst/>
+                            <a:ahLst/>
+                            <a:cxnLst/>
+                            <a:rect l="l" t="t" r="r" b="b"/>
+                            <a:pathLst>
+                              <a:path w="3826" h="578" extrusionOk="0">
+                                <a:moveTo>
+                                  <a:pt x="390" y="0"/>
+                                </a:moveTo>
+                                <a:cubicBezTo>
+                                  <a:pt x="0" y="0"/>
+                                  <a:pt x="0" y="578"/>
+                                  <a:pt x="390" y="578"/>
+                                </a:cubicBezTo>
+                                <a:lnTo>
+                                  <a:pt x="3436" y="578"/>
+                                </a:lnTo>
+                                <a:cubicBezTo>
+                                  <a:pt x="3825" y="578"/>
+                                  <a:pt x="3825" y="0"/>
+                                  <a:pt x="3436" y="0"/>
+                                </a:cubicBezTo>
+                                <a:close/>
+                              </a:path>
+                            </a:pathLst>
+                          </a:custGeom>
+                          <a:solidFill>
+                            <a:srgbClr val="F2F3F5"/>
+                          </a:solidFill>
+                          <a:ln>
+                            <a:noFill/>
+                          </a:ln>
+                        </wps:spPr>
+                        <wps:bodyPr spcFirstLastPara="1" wrap="square" lIns="91425" tIns="91425" rIns="91425" bIns="91425" anchor="ctr" anchorCtr="0">
+                          <a:noAutofit/>
+                        </wps:bodyPr>
+                      </wps:wsp>
+                      <wps:wsp>
+                        <wps:cNvPr id="1745924297" name="Google Shape;18396;p94">
+                          <a:extLst>
+                            <a:ext uri="{FF2B5EF4-FFF2-40B4-BE49-F238E27FC236}">
+                              <a16:creationId xmlns:a16="http://schemas.microsoft.com/office/drawing/2014/main" id="{668FD2F2-CC1F-C5A2-7678-B1181F8394BC}"/>
+                            </a:ext>
+                          </a:extLst>
+                        </wps:cNvPr>
+                        <wps:cNvSpPr/>
+                        <wps:spPr>
+                          <a:xfrm>
+                            <a:off x="133959" y="132832"/>
+                            <a:ext cx="44670" cy="25769"/>
+                          </a:xfrm>
+                          <a:custGeom>
+                            <a:avLst/>
+                            <a:gdLst/>
+                            <a:ahLst/>
+                            <a:cxnLst/>
+                            <a:rect l="l" t="t" r="r" b="b"/>
+                            <a:pathLst>
+                              <a:path w="1704" h="983" extrusionOk="0">
+                                <a:moveTo>
+                                  <a:pt x="188" y="1"/>
+                                </a:moveTo>
+                                <a:cubicBezTo>
+                                  <a:pt x="87" y="1"/>
+                                  <a:pt x="0" y="87"/>
+                                  <a:pt x="0" y="188"/>
+                                </a:cubicBezTo>
+                                <a:lnTo>
+                                  <a:pt x="0" y="795"/>
+                                </a:lnTo>
+                                <a:cubicBezTo>
+                                  <a:pt x="0" y="896"/>
+                                  <a:pt x="87" y="982"/>
+                                  <a:pt x="188" y="982"/>
+                                </a:cubicBezTo>
+                                <a:lnTo>
+                                  <a:pt x="1516" y="982"/>
+                                </a:lnTo>
+                                <a:cubicBezTo>
+                                  <a:pt x="1617" y="982"/>
+                                  <a:pt x="1704" y="896"/>
+                                  <a:pt x="1704" y="795"/>
+                                </a:cubicBezTo>
+                                <a:lnTo>
+                                  <a:pt x="1704" y="188"/>
+                                </a:lnTo>
+                                <a:cubicBezTo>
+                                  <a:pt x="1704" y="87"/>
+                                  <a:pt x="1617" y="1"/>
+                                  <a:pt x="1516" y="1"/>
+                                </a:cubicBezTo>
+                                <a:close/>
+                              </a:path>
+                            </a:pathLst>
+                          </a:custGeom>
+                          <a:solidFill>
+                            <a:srgbClr val="F2F3F5"/>
+                          </a:solidFill>
+                          <a:ln>
+                            <a:noFill/>
+                          </a:ln>
+                        </wps:spPr>
+                        <wps:bodyPr spcFirstLastPara="1" wrap="square" lIns="91425" tIns="91425" rIns="91425" bIns="91425" anchor="ctr" anchorCtr="0">
+                          <a:noAutofit/>
+                        </wps:bodyPr>
+                      </wps:wsp>
+                      <wps:wsp>
+                        <wps:cNvPr id="313647640" name="Google Shape;18397;p94">
+                          <a:extLst>
+                            <a:ext uri="{FF2B5EF4-FFF2-40B4-BE49-F238E27FC236}">
+                              <a16:creationId xmlns:a16="http://schemas.microsoft.com/office/drawing/2014/main" id="{5392A3D6-D05B-C7FD-65E7-E13F98D30AE5}"/>
+                            </a:ext>
+                          </a:extLst>
+                        </wps:cNvPr>
+                        <wps:cNvSpPr/>
+                        <wps:spPr>
+                          <a:xfrm>
+                            <a:off x="88555" y="174094"/>
+                            <a:ext cx="100299" cy="15152"/>
+                          </a:xfrm>
+                          <a:custGeom>
+                            <a:avLst/>
+                            <a:gdLst/>
+                            <a:ahLst/>
+                            <a:cxnLst/>
+                            <a:rect l="l" t="t" r="r" b="b"/>
+                            <a:pathLst>
+                              <a:path w="3826" h="578" extrusionOk="0">
+                                <a:moveTo>
+                                  <a:pt x="390" y="0"/>
+                                </a:moveTo>
+                                <a:cubicBezTo>
+                                  <a:pt x="0" y="0"/>
+                                  <a:pt x="0" y="578"/>
+                                  <a:pt x="390" y="578"/>
+                                </a:cubicBezTo>
+                                <a:lnTo>
+                                  <a:pt x="3436" y="578"/>
+                                </a:lnTo>
+                                <a:cubicBezTo>
+                                  <a:pt x="3825" y="578"/>
+                                  <a:pt x="3825" y="0"/>
+                                  <a:pt x="3436" y="0"/>
+                                </a:cubicBezTo>
+                                <a:close/>
+                              </a:path>
+                            </a:pathLst>
+                          </a:custGeom>
+                          <a:solidFill>
+                            <a:srgbClr val="F2F3F5"/>
+                          </a:solidFill>
+                          <a:ln>
+                            <a:noFill/>
+                          </a:ln>
+                        </wps:spPr>
+                        <wps:bodyPr spcFirstLastPara="1" wrap="square" lIns="91425" tIns="91425" rIns="91425" bIns="91425" anchor="ctr" anchorCtr="0">
+                          <a:noAutofit/>
+                        </wps:bodyPr>
+                      </wps:wsp>
+                      <wps:wsp>
+                        <wps:cNvPr id="1754856894" name="Google Shape;18398;p94">
+                          <a:extLst>
+                            <a:ext uri="{FF2B5EF4-FFF2-40B4-BE49-F238E27FC236}">
+                              <a16:creationId xmlns:a16="http://schemas.microsoft.com/office/drawing/2014/main" id="{3CCFA9A7-4E18-8A88-AB88-0F78125A5954}"/>
+                            </a:ext>
+                          </a:extLst>
+                        </wps:cNvPr>
+                        <wps:cNvSpPr/>
+                        <wps:spPr>
+                          <a:xfrm>
+                            <a:off x="239920" y="85068"/>
+                            <a:ext cx="51041" cy="79589"/>
+                          </a:xfrm>
+                          <a:custGeom>
+                            <a:avLst/>
+                            <a:gdLst/>
+                            <a:ahLst/>
+                            <a:cxnLst/>
+                            <a:rect l="l" t="t" r="r" b="b"/>
+                            <a:pathLst>
+                              <a:path w="1947" h="3036" extrusionOk="0">
+                                <a:moveTo>
+                                  <a:pt x="1529" y="1"/>
+                                </a:moveTo>
+                                <a:cubicBezTo>
+                                  <a:pt x="1462" y="1"/>
+                                  <a:pt x="1392" y="27"/>
+                                  <a:pt x="1328" y="90"/>
+                                </a:cubicBezTo>
+                                <a:lnTo>
+                                  <a:pt x="116" y="1317"/>
+                                </a:lnTo>
+                                <a:cubicBezTo>
+                                  <a:pt x="0" y="1433"/>
+                                  <a:pt x="0" y="1606"/>
+                                  <a:pt x="116" y="1722"/>
+                                </a:cubicBezTo>
+                                <a:lnTo>
+                                  <a:pt x="1328" y="2949"/>
+                                </a:lnTo>
+                                <a:cubicBezTo>
+                                  <a:pt x="1386" y="2992"/>
+                                  <a:pt x="1458" y="3035"/>
+                                  <a:pt x="1530" y="3035"/>
+                                </a:cubicBezTo>
+                                <a:cubicBezTo>
+                                  <a:pt x="1790" y="3035"/>
+                                  <a:pt x="1920" y="2718"/>
+                                  <a:pt x="1747" y="2544"/>
+                                </a:cubicBezTo>
+                                <a:lnTo>
+                                  <a:pt x="722" y="1520"/>
+                                </a:lnTo>
+                                <a:lnTo>
+                                  <a:pt x="1747" y="495"/>
+                                </a:lnTo>
+                                <a:cubicBezTo>
+                                  <a:pt x="1947" y="295"/>
+                                  <a:pt x="1754" y="1"/>
+                                  <a:pt x="1529" y="1"/>
+                                </a:cubicBezTo>
+                                <a:close/>
+                              </a:path>
+                            </a:pathLst>
+                          </a:custGeom>
+                          <a:solidFill>
+                            <a:srgbClr val="F2F3F5"/>
+                          </a:solidFill>
+                          <a:ln>
+                            <a:noFill/>
+                          </a:ln>
+                        </wps:spPr>
+                        <wps:bodyPr spcFirstLastPara="1" wrap="square" lIns="91425" tIns="91425" rIns="91425" bIns="91425" anchor="ctr" anchorCtr="0">
+                          <a:noAutofit/>
+                        </wps:bodyPr>
+                      </wps:wsp>
+                      <wps:wsp>
+                        <wps:cNvPr id="1186740244" name="Google Shape;18399;p94">
+                          <a:extLst>
+                            <a:ext uri="{FF2B5EF4-FFF2-40B4-BE49-F238E27FC236}">
+                              <a16:creationId xmlns:a16="http://schemas.microsoft.com/office/drawing/2014/main" id="{7831A1E6-DD3A-7BE6-1BC3-5B7BCEB49CFF}"/>
+                            </a:ext>
+                          </a:extLst>
+                        </wps:cNvPr>
+                        <wps:cNvSpPr/>
+                        <wps:spPr>
+                          <a:xfrm>
+                            <a:off x="353562" y="85225"/>
+                            <a:ext cx="50988" cy="79431"/>
+                          </a:xfrm>
+                          <a:custGeom>
+                            <a:avLst/>
+                            <a:gdLst/>
+                            <a:ahLst/>
+                            <a:cxnLst/>
+                            <a:rect l="l" t="t" r="r" b="b"/>
+                            <a:pathLst>
+                              <a:path w="1945" h="3030" extrusionOk="0">
+                                <a:moveTo>
+                                  <a:pt x="420" y="1"/>
+                                </a:moveTo>
+                                <a:cubicBezTo>
+                                  <a:pt x="194" y="1"/>
+                                  <a:pt x="0" y="291"/>
+                                  <a:pt x="212" y="503"/>
+                                </a:cubicBezTo>
+                                <a:lnTo>
+                                  <a:pt x="1223" y="1514"/>
+                                </a:lnTo>
+                                <a:lnTo>
+                                  <a:pt x="212" y="2538"/>
+                                </a:lnTo>
+                                <a:cubicBezTo>
+                                  <a:pt x="25" y="2712"/>
+                                  <a:pt x="155" y="3029"/>
+                                  <a:pt x="415" y="3029"/>
+                                </a:cubicBezTo>
+                                <a:cubicBezTo>
+                                  <a:pt x="487" y="3029"/>
+                                  <a:pt x="559" y="2986"/>
+                                  <a:pt x="617" y="2943"/>
+                                </a:cubicBezTo>
+                                <a:lnTo>
+                                  <a:pt x="1844" y="1716"/>
+                                </a:lnTo>
+                                <a:cubicBezTo>
+                                  <a:pt x="1945" y="1600"/>
+                                  <a:pt x="1945" y="1427"/>
+                                  <a:pt x="1844" y="1311"/>
+                                </a:cubicBezTo>
+                                <a:lnTo>
+                                  <a:pt x="617" y="84"/>
+                                </a:lnTo>
+                                <a:cubicBezTo>
+                                  <a:pt x="555" y="26"/>
+                                  <a:pt x="486" y="1"/>
+                                  <a:pt x="420" y="1"/>
+                                </a:cubicBezTo>
+                                <a:close/>
+                              </a:path>
+                            </a:pathLst>
+                          </a:custGeom>
+                          <a:solidFill>
+                            <a:srgbClr val="F2F3F5"/>
+                          </a:solidFill>
+                          <a:ln>
+                            <a:noFill/>
+                          </a:ln>
+                        </wps:spPr>
+                        <wps:bodyPr spcFirstLastPara="1" wrap="square" lIns="91425" tIns="91425" rIns="91425" bIns="91425" anchor="ctr" anchorCtr="0">
+                          <a:noAutofit/>
+                        </wps:bodyPr>
+                      </wps:wsp>
+                      <wps:wsp>
+                        <wps:cNvPr id="497367327" name="Google Shape;18400;p94">
+                          <a:extLst>
+                            <a:ext uri="{FF2B5EF4-FFF2-40B4-BE49-F238E27FC236}">
+                              <a16:creationId xmlns:a16="http://schemas.microsoft.com/office/drawing/2014/main" id="{9919E829-9255-04A1-B243-07FD99651AD5}"/>
+                            </a:ext>
+                          </a:extLst>
+                        </wps:cNvPr>
+                        <wps:cNvSpPr/>
+                        <wps:spPr>
+                          <a:xfrm>
+                            <a:off x="298563" y="75631"/>
+                            <a:ext cx="48734" cy="98490"/>
+                          </a:xfrm>
+                          <a:custGeom>
+                            <a:avLst/>
+                            <a:gdLst/>
+                            <a:ahLst/>
+                            <a:cxnLst/>
+                            <a:rect l="l" t="t" r="r" b="b"/>
+                            <a:pathLst>
+                              <a:path w="1859" h="3757" extrusionOk="0">
+                                <a:moveTo>
+                                  <a:pt x="1494" y="1"/>
+                                </a:moveTo>
+                                <a:cubicBezTo>
+                                  <a:pt x="1388" y="1"/>
+                                  <a:pt x="1281" y="57"/>
+                                  <a:pt x="1228" y="191"/>
+                                </a:cubicBezTo>
+                                <a:lnTo>
+                                  <a:pt x="73" y="3366"/>
+                                </a:lnTo>
+                                <a:cubicBezTo>
+                                  <a:pt x="1" y="3554"/>
+                                  <a:pt x="131" y="3742"/>
+                                  <a:pt x="333" y="3756"/>
+                                </a:cubicBezTo>
+                                <a:cubicBezTo>
+                                  <a:pt x="463" y="3756"/>
+                                  <a:pt x="564" y="3684"/>
+                                  <a:pt x="607" y="3568"/>
+                                </a:cubicBezTo>
+                                <a:lnTo>
+                                  <a:pt x="1776" y="393"/>
+                                </a:lnTo>
+                                <a:cubicBezTo>
+                                  <a:pt x="1858" y="165"/>
+                                  <a:pt x="1676" y="1"/>
+                                  <a:pt x="1494" y="1"/>
+                                </a:cubicBezTo>
+                                <a:close/>
+                              </a:path>
+                            </a:pathLst>
+                          </a:custGeom>
+                          <a:solidFill>
+                            <a:srgbClr val="F2F3F5"/>
+                          </a:solidFill>
+                          <a:ln>
+                            <a:noFill/>
+                          </a:ln>
+                        </wps:spPr>
+                        <wps:bodyPr spcFirstLastPara="1" wrap="square" lIns="91425" tIns="91425" rIns="91425" bIns="91425" anchor="ctr" anchorCtr="0">
+                          <a:noAutofit/>
+                        </wps:bodyPr>
+                      </wps:wsp>
+                    </wpg:wgp>
+                  </a:graphicData>
+                </a:graphic>
+              </wp:anchor>
+            </w:drawing>
+          </mc:Choice>
+          <mc:Fallback>
+            <w:pict>
+              <v:group w14:anchorId="38782F0F" id="Google Shape;18387;p94" o:spid="_x0000_s1026" style="position:absolute;margin-left:83.6pt;margin-top:1.8pt;width:130.35pt;height:66.4pt;z-index:251681792" coordsize="499920,300136" o:gfxdata="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">
+                <v:shape id="Google Shape;18388;p94" o:spid="_x0000_s1027" style="position:absolute;left:63939;width:372777;height:247155;visibility:visible;mso-wrap-style:square;v-text-anchor:middle" coordsize="14220,9428" o:gfxdata="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" path="m622,1c275,1,1,290,1,636r,8791l14220,9427r,-8791c14220,290,13931,1,13585,1l622,1xe" fillcolor="#6d8192" stroked="f">
+                  <v:path arrowok="t" o:extrusionok="f"/>
+                </v:shape>
+                <v:shape id="Google Shape;18389;p94" o:spid="_x0000_s1028" style="position:absolute;top:235018;width:499920;height:33319;visibility:visible;mso-wrap-style:square;v-text-anchor:middle" coordsize="19070,1271" o:gfxdata="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" path="m2425,l,924r,347l19069,1271r,-347l16659,,2425,xe" fillcolor="#cfd9e0" stroked="f">
+                  <v:path arrowok="t" o:extrusionok="f"/>
+                </v:shape>
+                <v:shape id="Google Shape;18390;p94" o:spid="_x0000_s1029" style="position:absolute;top:259241;width:499920;height:40895;visibility:visible;mso-wrap-style:square;v-text-anchor:middle" coordsize="19070,1560" o:gfxdata="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" path="m,l,347v,664,549,1212,1227,1212l17842,1559v679,,1227,-548,1227,-1212l19069,,,xe" fillcolor="#f2f3f5" stroked="f">
+                  <v:path arrowok="t" o:extrusionok="f"/>
+                </v:shape>
+                <v:shape id="Google Shape;18391;p94" o:spid="_x0000_s1030" style="position:absolute;left:160436;top:259241;width:180543;height:29544;visibility:visible;mso-wrap-style:square;v-text-anchor:middle" coordsize="6887,1127" o:gfxdata="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" path="m1,l1040,1039v43,58,116,87,202,87l5645,1126v72,,159,-29,202,-87l6887,,6064,,5515,549r-4157,l809,,1,xe" fillcolor="#94a5b3" stroked="f">
+                  <v:path arrowok="t" o:extrusionok="f"/>
+                </v:shape>
+                <v:shape id="Google Shape;18392;p94" o:spid="_x0000_s1031" style="position:absolute;left:63939;top:23463;width:372777;height:188119;visibility:visible;mso-wrap-style:square;v-text-anchor:middle" coordsize="14220,7176" o:gfxdata="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" path="m1,1r,7174l14220,7175r,-7174l1,1xe" fillcolor="#91a2b1" stroked="f">
+                  <v:path arrowok="t" o:extrusionok="f"/>
+                </v:shape>
+                <v:shape id="Google Shape;18393;p94" o:spid="_x0000_s1032" style="position:absolute;left:63939;top:23463;width:139674;height:188119;visibility:visible;mso-wrap-style:square;v-text-anchor:middle" coordsize="5328,7176" o:gfxdata="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" path="m1,1r,7174l5327,7175,5327,1,1,1xe" fillcolor="#cfd9e0" stroked="f">
+                  <v:path arrowok="t" o:extrusionok="f"/>
+                </v:shape>
+                <v:shape id="Google Shape;18394;p94" o:spid="_x0000_s1033" style="position:absolute;left:98752;top:62838;width:44697;height:25376;visibility:visible;mso-wrap-style:square;v-text-anchor:middle" coordsize="1705,968" o:gfxdata="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" path="m189,c87,,1,72,1,173r,621c1,881,87,967,189,967r1328,c1618,967,1704,881,1704,794r,-621c1704,72,1618,,1517,l189,xe" fillcolor="#f2f3f5" stroked="f">
+                  <v:path arrowok="t" o:extrusionok="f"/>
+                </v:shape>
+                <v:shape id="Google Shape;18395;p94" o:spid="_x0000_s1034" style="position:absolute;left:88555;top:103707;width:100299;height:15152;visibility:visible;mso-wrap-style:square;v-text-anchor:middle" coordsize="3826,578" o:gfxdata="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" path="m390,c,,,578,390,578r3046,c3825,578,3825,,3436,l390,xe" fillcolor="#f2f3f5" stroked="f">
+                  <v:path arrowok="t" o:extrusionok="f"/>
+                </v:shape>
+                <v:shape id="Google Shape;18396;p94" o:spid="_x0000_s1035" style="position:absolute;left:133959;top:132832;width:44670;height:25769;visibility:visible;mso-wrap-style:square;v-text-anchor:middle" coordsize="1704,983" o:gfxdata="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" path="m188,1c87,1,,87,,188l,795c,896,87,982,188,982r1328,c1617,982,1704,896,1704,795r,-607c1704,87,1617,1,1516,1l188,1xe" fillcolor="#f2f3f5" stroked="f">
+                  <v:path arrowok="t" o:extrusionok="f"/>
+                </v:shape>
+                <v:shape id="Google Shape;18397;p94" o:spid="_x0000_s1036" style="position:absolute;left:88555;top:174094;width:100299;height:15152;visibility:visible;mso-wrap-style:square;v-text-anchor:middle" coordsize="3826,578" o:gfxdata="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" path="m390,c,,,578,390,578r3046,c3825,578,3825,,3436,l390,xe" fillcolor="#f2f3f5" stroked="f">
+                  <v:path arrowok="t" o:extrusionok="f"/>
+                </v:shape>
+                <v:shape id="Google Shape;18398;p94" o:spid="_x0000_s1037" style="position:absolute;left:239920;top:85068;width:51041;height:79589;visibility:visible;mso-wrap-style:square;v-text-anchor:middle" coordsize="1947,3036" o:gfxdata="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" path="m1529,1v-67,,-137,26,-201,89l116,1317c,1433,,1606,116,1722l1328,2949v58,43,130,86,202,86c1790,3035,1920,2718,1747,2544l722,1520,1747,495c1947,295,1754,1,1529,1xe" fillcolor="#f2f3f5" stroked="f">
+                  <v:path arrowok="t" o:extrusionok="f"/>
+                </v:shape>
+                <v:shape id="Google Shape;18399;p94" o:spid="_x0000_s1038" style="position:absolute;left:353562;top:85225;width:50988;height:79431;visibility:visible;mso-wrap-style:square;v-text-anchor:middle" coordsize="1945,3030" o:gfxdata="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" path="m420,1c194,1,,291,212,503l1223,1514,212,2538v-187,174,-57,491,203,491c487,3029,559,2986,617,2943l1844,1716v101,-116,101,-289,,-405l617,84c555,26,486,1,420,1xe" fillcolor="#f2f3f5" stroked="f">
+                  <v:path arrowok="t" o:extrusionok="f"/>
+                </v:shape>
+                <v:shape id="Google Shape;18400;p94" o:spid="_x0000_s1039" style="position:absolute;left:298563;top:75631;width:48734;height:98490;visibility:visible;mso-wrap-style:square;v-text-anchor:middle" coordsize="1859,3757" o:gfxdata="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" path="m1494,1v-106,,-213,56,-266,190l73,3366v-72,188,58,376,260,390c463,3756,564,3684,607,3568l1776,393c1858,165,1676,1,1494,1xe" fillcolor="#f2f3f5" stroked="f">
+                  <v:path arrowok="t" o:extrusionok="f"/>
+                </v:shape>
+              </v:group>
+            </w:pict>
+          </mc:Fallback>
+        </mc:AlternateContent>
+      </w:r>
+    </w:p>
+    <w:p>
+      <w:pPr>
+        <w:rPr>
+          <w:noProof/>
+        </w:rPr>
+      </w:pPr>
+      <w:r>
+        <w:rPr>
+          <w:noProof/>
+        </w:rPr>
+        <mc:AlternateContent>
+          <mc:Choice Requires="wps">
+            <w:drawing>
+              <wp:anchor distT="0" distB="0" distL="114300" distR="114300" simplePos="0" relativeHeight="251694080" behindDoc="0" locked="0" layoutInCell="1" allowOverlap="1" wp14:anchorId="11A86581" wp14:editId="624DAD50">
+                <wp:simplePos x="0" y="0"/>
+                <wp:positionH relativeFrom="column">
+                  <wp:posOffset>-650680</wp:posOffset>
+                </wp:positionH>
+                <wp:positionV relativeFrom="paragraph">
+                  <wp:posOffset>326781</wp:posOffset>
+                </wp:positionV>
+                <wp:extent cx="2374510" cy="1033955"/>
+                <wp:effectExtent l="38100" t="38100" r="45085" b="33020"/>
+                <wp:wrapNone/>
+                <wp:docPr id="645390594" name="Google Shape;3111;p71"/>
+                <wp:cNvGraphicFramePr/>
+                <a:graphic xmlns:a="http://schemas.openxmlformats.org/drawingml/2006/main">
+                  <a:graphicData uri="http://schemas.microsoft.com/office/word/2010/wordprocessingShape">
+                    <wps:wsp>
+                      <wps:cNvSpPr/>
+                      <wps:spPr>
+                        <a:xfrm rot="10800000">
+                          <a:off x="0" y="0"/>
+                          <a:ext cx="2374510" cy="1033955"/>
+                        </a:xfrm>
+                        <a:custGeom>
+                          <a:avLst/>
+                          <a:gdLst/>
+                          <a:ahLst/>
+                          <a:cxnLst/>
+                          <a:rect l="l" t="t" r="r" b="b"/>
+                          <a:pathLst>
+                            <a:path w="140281" h="63360" extrusionOk="0">
+                              <a:moveTo>
+                                <a:pt x="4022" y="0"/>
+                              </a:moveTo>
+                              <a:cubicBezTo>
+                                <a:pt x="1807" y="6"/>
+                                <a:pt x="6" y="1801"/>
+                                <a:pt x="0" y="4021"/>
+                              </a:cubicBezTo>
+                              <a:lnTo>
+                                <a:pt x="0" y="24017"/>
+                              </a:lnTo>
+                              <a:cubicBezTo>
+                                <a:pt x="20553" y="26066"/>
+                                <a:pt x="36886" y="42675"/>
+                                <a:pt x="38494" y="63359"/>
+                              </a:cubicBezTo>
+                              <a:lnTo>
+                                <a:pt x="136260" y="63359"/>
+                              </a:lnTo>
+                              <a:cubicBezTo>
+                                <a:pt x="138480" y="63354"/>
+                                <a:pt x="140275" y="61552"/>
+                                <a:pt x="140281" y="59338"/>
+                              </a:cubicBezTo>
+                              <a:lnTo>
+                                <a:pt x="140281" y="4021"/>
+                              </a:lnTo>
+                              <a:cubicBezTo>
+                                <a:pt x="140275" y="1801"/>
+                                <a:pt x="138480" y="6"/>
+                                <a:pt x="136260" y="0"/>
+                              </a:cubicBezTo>
+                              <a:close/>
+                            </a:path>
+                          </a:pathLst>
+                        </a:custGeom>
+                        <a:noFill/>
+                        <a:ln w="76200" cap="flat" cmpd="sng">
+                          <a:solidFill>
+                            <a:schemeClr val="lt2"/>
+                          </a:solidFill>
+                          <a:prstDash val="solid"/>
+                          <a:round/>
+                          <a:headEnd type="none" w="sm" len="sm"/>
+                          <a:tailEnd type="none" w="sm" len="sm"/>
+                        </a:ln>
+                      </wps:spPr>
+                      <wps:bodyPr spcFirstLastPara="1" wrap="square" lIns="91425" tIns="91425" rIns="91425" bIns="91425" anchor="ctr" anchorCtr="0">
+                        <a:noAutofit/>
+                      </wps:bodyPr>
+                    </wps:wsp>
+                  </a:graphicData>
+                </a:graphic>
+                <wp14:sizeRelH relativeFrom="margin">
+                  <wp14:pctWidth>0</wp14:pctWidth>
+                </wp14:sizeRelH>
+                <wp14:sizeRelV relativeFrom="margin">
+                  <wp14:pctHeight>0</wp14:pctHeight>
+                </wp14:sizeRelV>
+              </wp:anchor>
+            </w:drawing>
+          </mc:Choice>
+          <mc:Fallback>
+            <w:pict>
+              <v:shape w14:anchorId="54D5F186" id="Google Shape;3111;p71" o:spid="_x0000_s1026" style="position:absolute;margin-left:-51.25pt;margin-top:25.75pt;width:186.95pt;height:81.4pt;rotation:180;z-index:251694080;visibility:visible;mso-wrap-style:square;mso-width-percent:0;mso-height-percent:0;mso-wrap-distance-left:9pt;mso-wrap-distance-top:0;mso-wrap-distance-right:9pt;mso-wrap-distance-bottom:0;mso-position-horizontal:absolute;mso-position-horizontal-relative:text;mso-position-vertical:absolute;mso-position-vertical-relative:text;mso-width-percent:0;mso-height-percent:0;mso-width-relative:margin;mso-height-relative:margin;v-text-anchor:middle" coordsize="140281,63360" o:gfxdata="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" path="m4022,c1807,6,6,1801,,4021l,24017v20553,2049,36886,18658,38494,39342l136260,63359v2220,-5,4015,-1807,4021,-4021l140281,4021c140275,1801,138480,6,136260,l4022,xe" filled="f" strokecolor="#e7e6e6 [3203]" strokeweight="6pt">
+                <v:stroke startarrowwidth="narrow" startarrowlength="short" endarrowwidth="narrow" endarrowlength="short"/>
+                <v:path arrowok="t" o:extrusionok="f"/>
+              </v:shape>
+            </w:pict>
+          </mc:Fallback>
+        </mc:AlternateContent>
+      </w:r>
+    </w:p>
+    <w:p>
+      <w:pPr>
+        <w:rPr>
+          <w:noProof/>
+        </w:rPr>
+      </w:pPr>
+      <w:r>
+        <w:rPr>
+          <w:noProof/>
+        </w:rPr>
+        <mc:AlternateContent>
+          <mc:Choice Requires="wps">
+            <w:drawing>
+              <wp:anchor distT="0" distB="0" distL="114300" distR="114300" simplePos="0" relativeHeight="251698176" behindDoc="0" locked="0" layoutInCell="1" allowOverlap="1" wp14:anchorId="32AE2B28" wp14:editId="38E5EA21">
+                <wp:simplePos x="0" y="0"/>
+                <wp:positionH relativeFrom="margin">
+                  <wp:posOffset>2061454</wp:posOffset>
+                </wp:positionH>
+                <wp:positionV relativeFrom="paragraph">
+                  <wp:posOffset>69166</wp:posOffset>
+                </wp:positionV>
+                <wp:extent cx="2319606" cy="1033955"/>
+                <wp:effectExtent l="38100" t="38100" r="43180" b="33020"/>
+                <wp:wrapNone/>
+                <wp:docPr id="2009503613" name="Google Shape;3111;p71"/>
+                <wp:cNvGraphicFramePr/>
+                <a:graphic xmlns:a="http://schemas.openxmlformats.org/drawingml/2006/main">
+                  <a:graphicData uri="http://schemas.microsoft.com/office/word/2010/wordprocessingShape">
+                    <wps:wsp>
+                      <wps:cNvSpPr/>
+                      <wps:spPr>
+                        <a:xfrm rot="10800000" flipH="1">
+                          <a:off x="0" y="0"/>
+                          <a:ext cx="2319606" cy="1033955"/>
+                        </a:xfrm>
+                        <a:custGeom>
+                          <a:avLst/>
+                          <a:gdLst/>
+                          <a:ahLst/>
+                          <a:cxnLst/>
+                          <a:rect l="l" t="t" r="r" b="b"/>
+                          <a:pathLst>
+                            <a:path w="140281" h="63360" extrusionOk="0">
+                              <a:moveTo>
+                                <a:pt x="4022" y="0"/>
+                              </a:moveTo>
+                              <a:cubicBezTo>
+                                <a:pt x="1807" y="6"/>
+                                <a:pt x="6" y="1801"/>
+                                <a:pt x="0" y="4021"/>
+                              </a:cubicBezTo>
+                              <a:lnTo>
+                                <a:pt x="0" y="24017"/>
+                              </a:lnTo>
+                              <a:cubicBezTo>
+                                <a:pt x="20553" y="26066"/>
+                                <a:pt x="36886" y="42675"/>
+                                <a:pt x="38494" y="63359"/>
+                              </a:cubicBezTo>
+                              <a:lnTo>
+                                <a:pt x="136260" y="63359"/>
+                              </a:lnTo>
+                              <a:cubicBezTo>
+                                <a:pt x="138480" y="63354"/>
+                                <a:pt x="140275" y="61552"/>
+                                <a:pt x="140281" y="59338"/>
+                              </a:cubicBezTo>
+                              <a:lnTo>
+                                <a:pt x="140281" y="4021"/>
+                              </a:lnTo>
+                              <a:cubicBezTo>
+                                <a:pt x="140275" y="1801"/>
+                                <a:pt x="138480" y="6"/>
+                                <a:pt x="136260" y="0"/>
+                              </a:cubicBezTo>
+                              <a:close/>
+                            </a:path>
+                          </a:pathLst>
+                        </a:custGeom>
+                        <a:noFill/>
+                        <a:ln w="76200" cap="flat" cmpd="sng">
+                          <a:solidFill>
+                            <a:schemeClr val="lt2"/>
+                          </a:solidFill>
+                          <a:prstDash val="solid"/>
+                          <a:round/>
+                          <a:headEnd type="none" w="sm" len="sm"/>
+                          <a:tailEnd type="none" w="sm" len="sm"/>
+                        </a:ln>
+                      </wps:spPr>
+                      <wps:bodyPr spcFirstLastPara="1" wrap="square" lIns="91425" tIns="91425" rIns="91425" bIns="91425" anchor="ctr" anchorCtr="0">
+                        <a:noAutofit/>
+                      </wps:bodyPr>
+                    </wps:wsp>
+                  </a:graphicData>
+                </a:graphic>
+                <wp14:sizeRelH relativeFrom="margin">
+                  <wp14:pctWidth>0</wp14:pctWidth>
+                </wp14:sizeRelH>
+                <wp14:sizeRelV relativeFrom="margin">
+                  <wp14:pctHeight>0</wp14:pctHeight>
+                </wp14:sizeRelV>
+              </wp:anchor>
+            </w:drawing>
+          </mc:Choice>
+          <mc:Fallback>
+            <w:pict>
+              <v:shape w14:anchorId="1120A697" id="Google Shape;3111;p71" o:spid="_x0000_s1026" style="position:absolute;margin-left:162.3pt;margin-top:5.45pt;width:182.65pt;height:81.4pt;rotation:180;flip:x;z-index:251698176;visibility:visible;mso-wrap-style:square;mso-width-percent:0;mso-height-percent:0;mso-wrap-distance-left:9pt;mso-wrap-distance-top:0;mso-wrap-distance-right:9pt;mso-wrap-distance-bottom:0;mso-position-horizontal:absolute;mso-position-horizontal-relative:margin;mso-position-vertical:absolute;mso-position-vertical-relative:text;mso-width-percent:0;mso-height-percent:0;mso-width-relative:margin;mso-height-relative:margin;v-text-anchor:middle" coordsize="140281,63360" o:gfxdata="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" path="m4022,c1807,6,6,1801,,4021l,24017v20553,2049,36886,18658,38494,39342l136260,63359v2220,-5,4015,-1807,4021,-4021l140281,4021c140275,1801,138480,6,136260,l4022,xe" filled="f" strokecolor="#e7e6e6 [3203]" strokeweight="6pt">
+                <v:stroke startarrowwidth="narrow" startarrowlength="short" endarrowwidth="narrow" endarrowlength="short"/>
+                <v:path arrowok="t" o:extrusionok="f"/>
+                <w10:wrap anchorx="margin"/>
+              </v:shape>
+            </w:pict>
+          </mc:Fallback>
+        </mc:AlternateContent>
+      </w:r>
+    </w:p>
+    <w:p>
+      <w:pPr>
+        <w:rPr>
+          <w:noProof/>
+        </w:rPr>
+      </w:pPr>
+      <w:r>
+        <w:rPr>
+          <w:noProof/>
+        </w:rPr>
+        <w:drawing>
+          <wp:anchor distT="0" distB="0" distL="114300" distR="114300" simplePos="0" relativeHeight="251684864" behindDoc="0" locked="0" layoutInCell="1" allowOverlap="1" wp14:anchorId="542A3660" wp14:editId="76262396">
+            <wp:simplePos x="0" y="0"/>
+            <wp:positionH relativeFrom="margin">
+              <wp:posOffset>3176531</wp:posOffset>
+            </wp:positionH>
+            <wp:positionV relativeFrom="margin">
+              <wp:posOffset>4570730</wp:posOffset>
+            </wp:positionV>
+            <wp:extent cx="431800" cy="419100"/>
+            <wp:effectExtent l="0" t="0" r="6350" b="0"/>
+            <wp:wrapSquare wrapText="bothSides"/>
+            <wp:docPr id="5" name="Picture 4" descr="A blue and black logo&#10;&#10;Description automatically generated with low confidence">
+              <a:extLst xmlns:a="http://schemas.openxmlformats.org/drawingml/2006/main">
+                <a:ext uri="{FF2B5EF4-FFF2-40B4-BE49-F238E27FC236}">
+                  <a16:creationId xmlns:a16="http://schemas.microsoft.com/office/drawing/2014/main" id="{9408D3D0-386E-7F51-19C7-22C933EE6D2A}"/>
+                </a:ext>
+              </a:extLst>
+            </wp:docPr>
+            <wp:cNvGraphicFramePr>
+              <a:graphicFrameLocks xmlns:a="http://schemas.openxmlformats.org/drawingml/2006/main" noChangeAspect="1"/>
+            </wp:cNvGraphicFramePr>
+            <a:graphic xmlns:a="http://schemas.openxmlformats.org/drawingml/2006/main">
+              <a:graphicData uri="http://schemas.openxmlformats.org/drawingml/2006/picture">
+                <pic:pic xmlns:pic="http://schemas.openxmlformats.org/drawingml/2006/picture">
+                  <pic:nvPicPr>
+                    <pic:cNvPr id="5" name="Picture 4" descr="A blue and black logo&#10;&#10;Description automatically generated with low confidence">
+                      <a:extLst>
+                        <a:ext uri="{FF2B5EF4-FFF2-40B4-BE49-F238E27FC236}">
+                          <a16:creationId xmlns:a16="http://schemas.microsoft.com/office/drawing/2014/main" id="{9408D3D0-386E-7F51-19C7-22C933EE6D2A}"/>
+                        </a:ext>
+                      </a:extLst>
+                    </pic:cNvPr>
+                    <pic:cNvPicPr>
+                      <a:picLocks noChangeAspect="1"/>
+                    </pic:cNvPicPr>
+                  </pic:nvPicPr>
+                  <pic:blipFill>
+                    <a:blip r:embed="rId15" cstate="print">
+                      <a:extLst>
+                        <a:ext uri="{28A0092B-C50C-407E-A947-70E740481C1C}">
+                          <a14:useLocalDpi xmlns:a14="http://schemas.microsoft.com/office/drawing/2010/main" val="0"/>
+                        </a:ext>
+                      </a:extLst>
+                    </a:blip>
+                    <a:stretch>
+                      <a:fillRect/>
+                    </a:stretch>
+                  </pic:blipFill>
+                  <pic:spPr>
+                    <a:xfrm>
+                      <a:off x="0" y="0"/>
+                      <a:ext cx="431800" cy="419100"/>
+                    </a:xfrm>
+                    <a:prstGeom prst="rect">
+                      <a:avLst/>
+                    </a:prstGeom>
+                  </pic:spPr>
+                </pic:pic>
+              </a:graphicData>
+            </a:graphic>
+            <wp14:sizeRelH relativeFrom="margin">
+              <wp14:pctWidth>0</wp14:pctWidth>
+            </wp14:sizeRelH>
+            <wp14:sizeRelV relativeFrom="margin">
+              <wp14:pctHeight>0</wp14:pctHeight>
+            </wp14:sizeRelV>
+          </wp:anchor>
+        </w:drawing>
+      </w:r>
+      <w:r>
+        <w:rPr>
+          <w:noProof/>
+        </w:rPr>
+        <w:drawing>
+          <wp:anchor distT="0" distB="0" distL="114300" distR="114300" simplePos="0" relativeHeight="251683840" behindDoc="0" locked="0" layoutInCell="1" allowOverlap="1" wp14:anchorId="7BFD0E62" wp14:editId="6938FBF3">
+            <wp:simplePos x="0" y="0"/>
+            <wp:positionH relativeFrom="margin">
+              <wp:posOffset>155920</wp:posOffset>
+            </wp:positionH>
+            <wp:positionV relativeFrom="margin">
+              <wp:posOffset>4518811</wp:posOffset>
+            </wp:positionV>
+            <wp:extent cx="491490" cy="499745"/>
+            <wp:effectExtent l="0" t="0" r="3810" b="0"/>
+            <wp:wrapSquare wrapText="bothSides"/>
+            <wp:docPr id="3" name="Picture 2">
+              <a:extLst xmlns:a="http://schemas.openxmlformats.org/drawingml/2006/main">
+                <a:ext uri="{FF2B5EF4-FFF2-40B4-BE49-F238E27FC236}">
+                  <a16:creationId xmlns:a16="http://schemas.microsoft.com/office/drawing/2014/main" id="{2DCD4ACB-C0E7-BAB5-1428-FB3F5486FCAF}"/>
+                </a:ext>
+              </a:extLst>
+            </wp:docPr>
+            <wp:cNvGraphicFramePr>
+              <a:graphicFrameLocks xmlns:a="http://schemas.openxmlformats.org/drawingml/2006/main" noChangeAspect="1"/>
+            </wp:cNvGraphicFramePr>
+            <a:graphic xmlns:a="http://schemas.openxmlformats.org/drawingml/2006/main">
+              <a:graphicData uri="http://schemas.openxmlformats.org/drawingml/2006/picture">
+                <pic:pic xmlns:pic="http://schemas.openxmlformats.org/drawingml/2006/picture">
+                  <pic:nvPicPr>
+                    <pic:cNvPr id="3" name="Picture 2">
+                      <a:extLst>
+                        <a:ext uri="{FF2B5EF4-FFF2-40B4-BE49-F238E27FC236}">
+                          <a16:creationId xmlns:a16="http://schemas.microsoft.com/office/drawing/2014/main" id="{2DCD4ACB-C0E7-BAB5-1428-FB3F5486FCAF}"/>
+                        </a:ext>
+                      </a:extLst>
+                    </pic:cNvPr>
+                    <pic:cNvPicPr>
+                      <a:picLocks noChangeAspect="1"/>
+                    </pic:cNvPicPr>
+                  </pic:nvPicPr>
+                  <pic:blipFill>
+                    <a:blip r:embed="rId16">
+                      <a:extLst>
+                        <a:ext uri="{28A0092B-C50C-407E-A947-70E740481C1C}">
+                          <a14:useLocalDpi xmlns:a14="http://schemas.microsoft.com/office/drawing/2010/main" val="0"/>
+                        </a:ext>
+                      </a:extLst>
+                    </a:blip>
+                    <a:stretch>
+                      <a:fillRect/>
+                    </a:stretch>
+                  </pic:blipFill>
+                  <pic:spPr>
+                    <a:xfrm>
+                      <a:off x="0" y="0"/>
+                      <a:ext cx="491490" cy="499745"/>
+                    </a:xfrm>
+                    <a:prstGeom prst="rect">
+                      <a:avLst/>
+                    </a:prstGeom>
+                  </pic:spPr>
+                </pic:pic>
+              </a:graphicData>
+            </a:graphic>
+            <wp14:sizeRelH relativeFrom="margin">
+              <wp14:pctWidth>0</wp14:pctWidth>
+            </wp14:sizeRelH>
+            <wp14:sizeRelV relativeFrom="margin">
+              <wp14:pctHeight>0</wp14:pctHeight>
+            </wp14:sizeRelV>
+          </wp:anchor>
+        </w:drawing>
+      </w:r>
+    </w:p>
+    <w:p>
+      <w:pPr>
+        <w:rPr>
+          <w:noProof/>
+        </w:rPr>
+      </w:pPr>
+      <w:r>
+        <w:rPr>
+          <w:noProof/>
+        </w:rPr>
+        <w:drawing>
+          <wp:anchor distT="0" distB="0" distL="114300" distR="114300" simplePos="0" relativeHeight="251703296" behindDoc="0" locked="0" layoutInCell="1" allowOverlap="1" wp14:anchorId="0B9D44F8" wp14:editId="12C468EB">
+            <wp:simplePos x="0" y="0"/>
+            <wp:positionH relativeFrom="margin">
+              <wp:posOffset>-347345</wp:posOffset>
+            </wp:positionH>
+            <wp:positionV relativeFrom="margin">
+              <wp:posOffset>4951731</wp:posOffset>
+            </wp:positionV>
+            <wp:extent cx="1060450" cy="285750"/>
+            <wp:effectExtent l="0" t="0" r="0" b="0"/>
+            <wp:wrapSquare wrapText="bothSides"/>
+            <wp:docPr id="1544934765" name="Picture 7"/>
+            <wp:cNvGraphicFramePr>
+              <a:graphicFrameLocks xmlns:a="http://schemas.openxmlformats.org/drawingml/2006/main" noChangeAspect="1"/>
+            </wp:cNvGraphicFramePr>
+            <a:graphic xmlns:a="http://schemas.openxmlformats.org/drawingml/2006/main">
+              <a:graphicData uri="http://schemas.openxmlformats.org/drawingml/2006/picture">
+                <pic:pic xmlns:pic="http://schemas.openxmlformats.org/drawingml/2006/picture">
+                  <pic:nvPicPr>
+                    <pic:cNvPr id="0" name="Picture 5"/>
+                    <pic:cNvPicPr>
+                      <a:picLocks noChangeAspect="1" noChangeArrowheads="1"/>
+                    </pic:cNvPicPr>
+                  </pic:nvPicPr>
+                  <pic:blipFill>
+                    <a:blip r:embed="rId17" cstate="print">
+                      <a:extLst>
+                        <a:ext uri="{28A0092B-C50C-407E-A947-70E740481C1C}">
+                          <a14:useLocalDpi xmlns:a14="http://schemas.microsoft.com/office/drawing/2010/main" val="0"/>
+                        </a:ext>
+                      </a:extLst>
+                    </a:blip>
+                    <a:srcRect/>
+                    <a:stretch>
+                      <a:fillRect/>
+                    </a:stretch>
+                  </pic:blipFill>
+                  <pic:spPr bwMode="auto">
+                    <a:xfrm>
+                      <a:off x="0" y="0"/>
+                      <a:ext cx="1060450" cy="285750"/>
+                    </a:xfrm>
+                    <a:prstGeom prst="rect">
+                      <a:avLst/>
+                    </a:prstGeom>
+                    <a:noFill/>
+                  </pic:spPr>
+                </pic:pic>
+              </a:graphicData>
+            </a:graphic>
+            <wp14:sizeRelH relativeFrom="margin">
+              <wp14:pctWidth>0</wp14:pctWidth>
+            </wp14:sizeRelH>
+            <wp14:sizeRelV relativeFrom="margin">
+              <wp14:pctHeight>0</wp14:pctHeight>
+            </wp14:sizeRelV>
+          </wp:anchor>
+        </w:drawing>
+      </w:r>
+      <w:r>
+        <w:rPr>
+          <w:noProof/>
+        </w:rPr>
+        <w:drawing>
+          <wp:anchor distT="0" distB="0" distL="114300" distR="114300" simplePos="0" relativeHeight="251702272" behindDoc="0" locked="0" layoutInCell="1" allowOverlap="1" wp14:anchorId="72A57E46" wp14:editId="38702EC4">
+            <wp:simplePos x="0" y="0"/>
+            <wp:positionH relativeFrom="margin">
+              <wp:posOffset>2806065</wp:posOffset>
+            </wp:positionH>
+            <wp:positionV relativeFrom="margin">
+              <wp:posOffset>4977130</wp:posOffset>
+            </wp:positionV>
+            <wp:extent cx="916305" cy="234315"/>
+            <wp:effectExtent l="0" t="0" r="0" b="0"/>
+            <wp:wrapSquare wrapText="bothSides"/>
+            <wp:docPr id="847027000" name="Picture 6"/>
+            <wp:cNvGraphicFramePr>
+              <a:graphicFrameLocks xmlns:a="http://schemas.openxmlformats.org/drawingml/2006/main" noChangeAspect="1"/>
+            </wp:cNvGraphicFramePr>
+            <a:graphic xmlns:a="http://schemas.openxmlformats.org/drawingml/2006/main">
+              <a:graphicData uri="http://schemas.openxmlformats.org/drawingml/2006/picture">
+                <pic:pic xmlns:pic="http://schemas.openxmlformats.org/drawingml/2006/picture">
+                  <pic:nvPicPr>
+                    <pic:cNvPr id="0" name="Picture 4"/>
+                    <pic:cNvPicPr>
+                      <a:picLocks noChangeAspect="1" noChangeArrowheads="1"/>
+                    </pic:cNvPicPr>
+                  </pic:nvPicPr>
+                  <pic:blipFill>
+                    <a:blip r:embed="rId18" cstate="print">
+                      <a:extLst>
+                        <a:ext uri="{28A0092B-C50C-407E-A947-70E740481C1C}">
+                          <a14:useLocalDpi xmlns:a14="http://schemas.microsoft.com/office/drawing/2010/main" val="0"/>
+                        </a:ext>
+                      </a:extLst>
+                    </a:blip>
+                    <a:srcRect/>
+                    <a:stretch>
+                      <a:fillRect/>
+                    </a:stretch>
+                  </pic:blipFill>
+                  <pic:spPr bwMode="auto">
+                    <a:xfrm>
+                      <a:off x="0" y="0"/>
+                      <a:ext cx="916305" cy="234315"/>
+                    </a:xfrm>
+                    <a:prstGeom prst="rect">
+                      <a:avLst/>
+                    </a:prstGeom>
+                    <a:noFill/>
+                  </pic:spPr>
+                </pic:pic>
+              </a:graphicData>
+            </a:graphic>
+            <wp14:sizeRelH relativeFrom="margin">
+              <wp14:pctWidth>0</wp14:pctWidth>
+            </wp14:sizeRelH>
+            <wp14:sizeRelV relativeFrom="margin">
+              <wp14:pctHeight>0</wp14:pctHeight>
+            </wp14:sizeRelV>
+          </wp:anchor>
+        </w:drawing>
+      </w:r>
+    </w:p>
+    <w:p>
+      <w:pPr>
+        <w:rPr>
+          <w:noProof/>
+        </w:rPr>
+      </w:pPr>
+    </w:p>
+    <w:p>
+      <w:pPr>
+        <w:rPr>
+          <w:noProof/>
+        </w:rPr>
+      </w:pPr>
+    </w:p>
+    <w:p>
+      <w:pPr>
+        <w:rPr>
+          <w:noProof/>
+        </w:rPr>
+      </w:pPr>
+    </w:p>
+    <w:p>
+      <w:pPr>
+        <w:rPr>
+          <w:noProof/>
+        </w:rPr>
+      </w:pPr>
+    </w:p>
+    <w:p>
+      <w:pPr>
+        <w:rPr>
+          <w:noProof/>
+        </w:rPr>
+      </w:pPr>
+    </w:p>
+    <w:p>
+      <w:pPr>
+        <w:rPr>
+          <w:noProof/>
+        </w:rPr>
+      </w:pPr>
+    </w:p>
+    <w:p>
+      <w:pPr>
+        <w:rPr>
+          <w:noProof/>
+        </w:rPr>
+      </w:pPr>
+      <w:r>
+        <w:rPr>
+          <w:noProof/>
+        </w:rPr>
+        <w:t xml:space="preserve"> </w:t>
+      </w:r>
     </w:p>
     <w:p>
       <w:pPr>
@@ -3324,7 +6290,7 @@
       </w:pPr>
     </w:p>
     <w:sectPr>
-      <w:footerReference w:type="default" r:id="rId11"/>
+      <w:footerReference w:type="default" r:id="rId19"/>
       <w:pgSz w:w="11906" w:h="16838"/>
       <w:pgMar w:top="0" w:right="1417" w:bottom="1417" w:left="1417" w:header="708" w:footer="708" w:gutter="0"/>
       <w:pgNumType w:start="1"/>
@@ -4144,7 +7110,7 @@
   <w:style w:type="paragraph" w:default="1" w:styleId="Normal">
     <w:name w:val="Normal"/>
     <w:qFormat/>
-    <w:rsid w:val="001D29CE"/>
+    <w:rsid w:val="00F92D29"/>
   </w:style>
   <w:style w:type="paragraph" w:styleId="Heading1">
     <w:name w:val="heading 1"/>
@@ -4214,7 +7180,6 @@
   <w:style w:type="character" w:default="1" w:styleId="DefaultParagraphFont">
     <w:name w:val="Default Paragraph Font"/>
     <w:uiPriority w:val="1"/>
-    <w:semiHidden/>
     <w:unhideWhenUsed/>
   </w:style>
   <w:style w:type="table" w:default="1" w:styleId="TableNormal">

</xml_diff>